<commit_message>
Created a PDF file for the Design Document
Also added a link to it in the index.html file
</commit_message>
<xml_diff>
--- a/Design.Document.docx
+++ b/Design.Document.docx
@@ -1,6 +1,6 @@
 
 <file path=word/document.xml><?xml version="1.0" encoding="utf-8"?>
-<w:document xmlns:ve="http://schemas.openxmlformats.org/markup-compatibility/2006" xmlns:o="urn:schemas-microsoft-com:office:office" xmlns:r="http://schemas.openxmlformats.org/officeDocument/2006/relationships" xmlns:m="http://schemas.openxmlformats.org/officeDocument/2006/math" xmlns:v="urn:schemas-microsoft-com:vml" xmlns:wp="http://schemas.openxmlformats.org/drawingml/2006/wordprocessingDrawing" xmlns:w10="urn:schemas-microsoft-com:office:word" xmlns:w="http://schemas.openxmlformats.org/wordprocessingml/2006/main" xmlns:wne="http://schemas.microsoft.com/office/word/2006/wordml">
+<w:document xmlns:wpc="http://schemas.microsoft.com/office/word/2010/wordprocessingCanvas" xmlns:mc="http://schemas.openxmlformats.org/markup-compatibility/2006" xmlns:o="urn:schemas-microsoft-com:office:office" xmlns:r="http://schemas.openxmlformats.org/officeDocument/2006/relationships" xmlns:m="http://schemas.openxmlformats.org/officeDocument/2006/math" xmlns:v="urn:schemas-microsoft-com:vml" xmlns:wp14="http://schemas.microsoft.com/office/word/2010/wordprocessingDrawing" xmlns:wp="http://schemas.openxmlformats.org/drawingml/2006/wordprocessingDrawing" xmlns:w10="urn:schemas-microsoft-com:office:word" xmlns:w="http://schemas.openxmlformats.org/wordprocessingml/2006/main" xmlns:w14="http://schemas.microsoft.com/office/word/2010/wordml" xmlns:w15="http://schemas.microsoft.com/office/word/2012/wordml" xmlns:wpg="http://schemas.microsoft.com/office/word/2010/wordprocessingGroup" xmlns:wpi="http://schemas.microsoft.com/office/word/2010/wordprocessingInk" xmlns:wne="http://schemas.microsoft.com/office/word/2006/wordml" xmlns:wps="http://schemas.microsoft.com/office/word/2010/wordprocessingShape" mc:Ignorable="w14 w15 wp14">
   <w:body>
     <w:p>
       <w:pPr>
@@ -139,19 +139,11 @@
           <w:lang w:val="en-CA"/>
         </w:rPr>
       </w:pPr>
-      <w:proofErr w:type="spellStart"/>
       <w:r>
         <w:rPr>
           <w:lang w:val="en-CA"/>
         </w:rPr>
-        <w:t>Chauhan</w:t>
-      </w:r>
-      <w:proofErr w:type="spellEnd"/>
-      <w:r>
-        <w:rPr>
-          <w:lang w:val="en-CA"/>
-        </w:rPr>
-        <w:t xml:space="preserve">, </w:t>
+        <w:t xml:space="preserve">Chauhan, </w:t>
       </w:r>
       <w:proofErr w:type="spellStart"/>
       <w:r>
@@ -298,20 +290,19 @@
     </w:p>
     <w:sdt>
       <w:sdtPr>
+        <w:rPr>
+          <w:rFonts w:asciiTheme="minorHAnsi" w:eastAsiaTheme="minorHAnsi" w:hAnsiTheme="minorHAnsi" w:cstheme="minorBidi"/>
+          <w:color w:val="auto"/>
+          <w:sz w:val="22"/>
+          <w:szCs w:val="22"/>
+        </w:rPr>
         <w:id w:val="9618704"/>
         <w:docPartObj>
           <w:docPartGallery w:val="Table of Contents"/>
           <w:docPartUnique/>
         </w:docPartObj>
       </w:sdtPr>
-      <w:sdtEndPr>
-        <w:rPr>
-          <w:rFonts w:asciiTheme="minorHAnsi" w:eastAsiaTheme="minorHAnsi" w:hAnsiTheme="minorHAnsi" w:cstheme="minorBidi"/>
-          <w:color w:val="auto"/>
-          <w:sz w:val="22"/>
-          <w:szCs w:val="22"/>
-        </w:rPr>
-      </w:sdtEndPr>
+      <w:sdtEndPr/>
       <w:sdtContent>
         <w:p>
           <w:pPr>
@@ -331,7 +322,7 @@
             <w:rPr>
               <w:rFonts w:eastAsiaTheme="minorEastAsia"/>
               <w:noProof/>
-              <w:lang w:val="en-CA" w:eastAsia="en-CA"/>
+              <w:lang w:bidi="he-IL"/>
             </w:rPr>
           </w:pPr>
           <w:r>
@@ -343,7 +334,7 @@
           <w:r>
             <w:fldChar w:fldCharType="separate"/>
           </w:r>
-          <w:hyperlink w:anchor="_Toc444028921" w:history="1">
+          <w:hyperlink w:anchor="_Toc444030125" w:history="1">
             <w:r>
               <w:rPr>
                 <w:rStyle w:val="Hyperlink"/>
@@ -356,7 +347,7 @@
               <w:rPr>
                 <w:rFonts w:eastAsiaTheme="minorEastAsia"/>
                 <w:noProof/>
-                <w:lang w:val="en-CA" w:eastAsia="en-CA"/>
+                <w:lang w:bidi="he-IL"/>
               </w:rPr>
               <w:tab/>
             </w:r>
@@ -387,7 +378,7 @@
                 <w:noProof/>
                 <w:webHidden/>
               </w:rPr>
-              <w:instrText xml:space="preserve"> PAGEREF _Toc444028921 \h </w:instrText>
+              <w:instrText xml:space="preserve"> PAGEREF _Toc444030125 \h </w:instrText>
             </w:r>
             <w:r>
               <w:rPr>
@@ -428,10 +419,10 @@
             <w:rPr>
               <w:rFonts w:eastAsiaTheme="minorEastAsia"/>
               <w:noProof/>
-              <w:lang w:val="en-CA" w:eastAsia="en-CA"/>
+              <w:lang w:bidi="he-IL"/>
             </w:rPr>
           </w:pPr>
-          <w:hyperlink w:anchor="_Toc444028922" w:history="1">
+          <w:hyperlink w:anchor="_Toc444030126" w:history="1">
             <w:r>
               <w:rPr>
                 <w:rStyle w:val="Hyperlink"/>
@@ -444,7 +435,7 @@
               <w:rPr>
                 <w:rFonts w:eastAsiaTheme="minorEastAsia"/>
                 <w:noProof/>
-                <w:lang w:val="en-CA" w:eastAsia="en-CA"/>
+                <w:lang w:bidi="he-IL"/>
               </w:rPr>
               <w:tab/>
             </w:r>
@@ -475,7 +466,7 @@
                 <w:noProof/>
                 <w:webHidden/>
               </w:rPr>
-              <w:instrText xml:space="preserve"> PAGEREF _Toc444028922 \h </w:instrText>
+              <w:instrText xml:space="preserve"> PAGEREF _Toc444030126 \h </w:instrText>
             </w:r>
             <w:r>
               <w:rPr>
@@ -516,10 +507,10 @@
             <w:rPr>
               <w:rFonts w:eastAsiaTheme="minorEastAsia"/>
               <w:noProof/>
-              <w:lang w:val="en-CA" w:eastAsia="en-CA"/>
+              <w:lang w:bidi="he-IL"/>
             </w:rPr>
           </w:pPr>
-          <w:hyperlink w:anchor="_Toc444028923" w:history="1">
+          <w:hyperlink w:anchor="_Toc444030127" w:history="1">
             <w:r>
               <w:rPr>
                 <w:rStyle w:val="Hyperlink"/>
@@ -532,7 +523,7 @@
               <w:rPr>
                 <w:rFonts w:eastAsiaTheme="minorEastAsia"/>
                 <w:noProof/>
-                <w:lang w:val="en-CA" w:eastAsia="en-CA"/>
+                <w:lang w:bidi="he-IL"/>
               </w:rPr>
               <w:tab/>
             </w:r>
@@ -563,7 +554,7 @@
                 <w:noProof/>
                 <w:webHidden/>
               </w:rPr>
-              <w:instrText xml:space="preserve"> PAGEREF _Toc444028923 \h </w:instrText>
+              <w:instrText xml:space="preserve"> PAGEREF _Toc444030127 \h </w:instrText>
             </w:r>
             <w:r>
               <w:rPr>
@@ -604,10 +595,10 @@
             <w:rPr>
               <w:rFonts w:eastAsiaTheme="minorEastAsia"/>
               <w:noProof/>
-              <w:lang w:val="en-CA" w:eastAsia="en-CA"/>
+              <w:lang w:bidi="he-IL"/>
             </w:rPr>
           </w:pPr>
-          <w:hyperlink w:anchor="_Toc444028924" w:history="1">
+          <w:hyperlink w:anchor="_Toc444030128" w:history="1">
             <w:r>
               <w:rPr>
                 <w:rStyle w:val="Hyperlink"/>
@@ -620,7 +611,7 @@
               <w:rPr>
                 <w:rFonts w:eastAsiaTheme="minorEastAsia"/>
                 <w:noProof/>
-                <w:lang w:val="en-CA" w:eastAsia="en-CA"/>
+                <w:lang w:bidi="he-IL"/>
               </w:rPr>
               <w:tab/>
             </w:r>
@@ -651,7 +642,7 @@
                 <w:noProof/>
                 <w:webHidden/>
               </w:rPr>
-              <w:instrText xml:space="preserve"> PAGEREF _Toc444028924 \h </w:instrText>
+              <w:instrText xml:space="preserve"> PAGEREF _Toc444030128 \h </w:instrText>
             </w:r>
             <w:r>
               <w:rPr>
@@ -692,10 +683,10 @@
             <w:rPr>
               <w:rFonts w:eastAsiaTheme="minorEastAsia"/>
               <w:noProof/>
-              <w:lang w:val="en-CA" w:eastAsia="en-CA"/>
+              <w:lang w:bidi="he-IL"/>
             </w:rPr>
           </w:pPr>
-          <w:hyperlink w:anchor="_Toc444028925" w:history="1">
+          <w:hyperlink w:anchor="_Toc444030129" w:history="1">
             <w:r>
               <w:rPr>
                 <w:rStyle w:val="Hyperlink"/>
@@ -708,7 +699,7 @@
               <w:rPr>
                 <w:rFonts w:eastAsiaTheme="minorEastAsia"/>
                 <w:noProof/>
-                <w:lang w:val="en-CA" w:eastAsia="en-CA"/>
+                <w:lang w:bidi="he-IL"/>
               </w:rPr>
               <w:tab/>
             </w:r>
@@ -739,7 +730,7 @@
                 <w:noProof/>
                 <w:webHidden/>
               </w:rPr>
-              <w:instrText xml:space="preserve"> PAGEREF _Toc444028925 \h </w:instrText>
+              <w:instrText xml:space="preserve"> PAGEREF _Toc444030129 \h </w:instrText>
             </w:r>
             <w:r>
               <w:rPr>
@@ -780,10 +771,10 @@
             <w:rPr>
               <w:rFonts w:eastAsiaTheme="minorEastAsia"/>
               <w:noProof/>
-              <w:lang w:val="en-CA" w:eastAsia="en-CA"/>
+              <w:lang w:bidi="he-IL"/>
             </w:rPr>
           </w:pPr>
-          <w:hyperlink w:anchor="_Toc444028926" w:history="1">
+          <w:hyperlink w:anchor="_Toc444030130" w:history="1">
             <w:r>
               <w:rPr>
                 <w:rStyle w:val="Hyperlink"/>
@@ -796,7 +787,7 @@
               <w:rPr>
                 <w:rFonts w:eastAsiaTheme="minorEastAsia"/>
                 <w:noProof/>
-                <w:lang w:val="en-CA" w:eastAsia="en-CA"/>
+                <w:lang w:bidi="he-IL"/>
               </w:rPr>
               <w:tab/>
             </w:r>
@@ -827,7 +818,7 @@
                 <w:noProof/>
                 <w:webHidden/>
               </w:rPr>
-              <w:instrText xml:space="preserve"> PAGEREF _Toc444028926 \h </w:instrText>
+              <w:instrText xml:space="preserve"> PAGEREF _Toc444030130 \h </w:instrText>
             </w:r>
             <w:r>
               <w:rPr>
@@ -868,10 +859,10 @@
             <w:rPr>
               <w:rFonts w:eastAsiaTheme="minorEastAsia"/>
               <w:noProof/>
-              <w:lang w:val="en-CA" w:eastAsia="en-CA"/>
+              <w:lang w:bidi="he-IL"/>
             </w:rPr>
           </w:pPr>
-          <w:hyperlink w:anchor="_Toc444028927" w:history="1">
+          <w:hyperlink w:anchor="_Toc444030131" w:history="1">
             <w:r>
               <w:rPr>
                 <w:rStyle w:val="Hyperlink"/>
@@ -884,7 +875,7 @@
               <w:rPr>
                 <w:rFonts w:eastAsiaTheme="minorEastAsia"/>
                 <w:noProof/>
-                <w:lang w:val="en-CA" w:eastAsia="en-CA"/>
+                <w:lang w:bidi="he-IL"/>
               </w:rPr>
               <w:tab/>
             </w:r>
@@ -915,7 +906,7 @@
                 <w:noProof/>
                 <w:webHidden/>
               </w:rPr>
-              <w:instrText xml:space="preserve"> PAGEREF _Toc444028927 \h </w:instrText>
+              <w:instrText xml:space="preserve"> PAGEREF _Toc444030131 \h </w:instrText>
             </w:r>
             <w:r>
               <w:rPr>
@@ -956,10 +947,10 @@
             <w:rPr>
               <w:rFonts w:eastAsiaTheme="minorEastAsia"/>
               <w:noProof/>
-              <w:lang w:val="en-CA" w:eastAsia="en-CA"/>
+              <w:lang w:bidi="he-IL"/>
             </w:rPr>
           </w:pPr>
-          <w:hyperlink w:anchor="_Toc444028928" w:history="1">
+          <w:hyperlink w:anchor="_Toc444030132" w:history="1">
             <w:r>
               <w:rPr>
                 <w:rStyle w:val="Hyperlink"/>
@@ -972,7 +963,7 @@
               <w:rPr>
                 <w:rFonts w:eastAsiaTheme="minorEastAsia"/>
                 <w:noProof/>
-                <w:lang w:val="en-CA" w:eastAsia="en-CA"/>
+                <w:lang w:bidi="he-IL"/>
               </w:rPr>
               <w:tab/>
             </w:r>
@@ -1003,7 +994,7 @@
                 <w:noProof/>
                 <w:webHidden/>
               </w:rPr>
-              <w:instrText xml:space="preserve"> PAGEREF _Toc444028928 \h </w:instrText>
+              <w:instrText xml:space="preserve"> PAGEREF _Toc444030132 \h </w:instrText>
             </w:r>
             <w:r>
               <w:rPr>
@@ -1044,10 +1035,10 @@
             <w:rPr>
               <w:rFonts w:eastAsiaTheme="minorEastAsia"/>
               <w:noProof/>
-              <w:lang w:val="en-CA" w:eastAsia="en-CA"/>
+              <w:lang w:bidi="he-IL"/>
             </w:rPr>
           </w:pPr>
-          <w:hyperlink w:anchor="_Toc444028929" w:history="1">
+          <w:hyperlink w:anchor="_Toc444030133" w:history="1">
             <w:r>
               <w:rPr>
                 <w:rStyle w:val="Hyperlink"/>
@@ -1060,7 +1051,7 @@
               <w:rPr>
                 <w:rFonts w:eastAsiaTheme="minorEastAsia"/>
                 <w:noProof/>
-                <w:lang w:val="en-CA" w:eastAsia="en-CA"/>
+                <w:lang w:bidi="he-IL"/>
               </w:rPr>
               <w:tab/>
             </w:r>
@@ -1091,7 +1082,7 @@
                 <w:noProof/>
                 <w:webHidden/>
               </w:rPr>
-              <w:instrText xml:space="preserve"> PAGEREF _Toc444028929 \h </w:instrText>
+              <w:instrText xml:space="preserve"> PAGEREF _Toc444030133 \h </w:instrText>
             </w:r>
             <w:r>
               <w:rPr>
@@ -1112,6 +1103,270 @@
                 <w:webHidden/>
               </w:rPr>
               <w:t>11</w:t>
+            </w:r>
+            <w:r>
+              <w:rPr>
+                <w:noProof/>
+                <w:webHidden/>
+              </w:rPr>
+              <w:fldChar w:fldCharType="end"/>
+            </w:r>
+          </w:hyperlink>
+        </w:p>
+        <w:p>
+          <w:pPr>
+            <w:pStyle w:val="TOC2"/>
+            <w:tabs>
+              <w:tab w:val="left" w:pos="880"/>
+              <w:tab w:val="right" w:leader="dot" w:pos="9350"/>
+            </w:tabs>
+            <w:rPr>
+              <w:rFonts w:eastAsiaTheme="minorEastAsia"/>
+              <w:noProof/>
+              <w:lang w:bidi="he-IL"/>
+            </w:rPr>
+          </w:pPr>
+          <w:hyperlink w:anchor="_Toc444030134" w:history="1">
+            <w:r>
+              <w:rPr>
+                <w:rStyle w:val="Hyperlink"/>
+                <w:b/>
+                <w:noProof/>
+              </w:rPr>
+              <w:t>3.1</w:t>
+            </w:r>
+            <w:r>
+              <w:rPr>
+                <w:rFonts w:eastAsiaTheme="minorEastAsia"/>
+                <w:noProof/>
+                <w:lang w:bidi="he-IL"/>
+              </w:rPr>
+              <w:tab/>
+            </w:r>
+            <w:r>
+              <w:rPr>
+                <w:rStyle w:val="Hyperlink"/>
+                <w:b/>
+                <w:noProof/>
+              </w:rPr>
+              <w:t>ButtonAdapter Class</w:t>
+            </w:r>
+            <w:r>
+              <w:rPr>
+                <w:noProof/>
+                <w:webHidden/>
+              </w:rPr>
+              <w:tab/>
+            </w:r>
+            <w:r>
+              <w:rPr>
+                <w:noProof/>
+                <w:webHidden/>
+              </w:rPr>
+              <w:fldChar w:fldCharType="begin"/>
+            </w:r>
+            <w:r>
+              <w:rPr>
+                <w:noProof/>
+                <w:webHidden/>
+              </w:rPr>
+              <w:instrText xml:space="preserve"> PAGEREF _Toc444030134 \h </w:instrText>
+            </w:r>
+            <w:r>
+              <w:rPr>
+                <w:noProof/>
+                <w:webHidden/>
+              </w:rPr>
+            </w:r>
+            <w:r>
+              <w:rPr>
+                <w:noProof/>
+                <w:webHidden/>
+              </w:rPr>
+              <w:fldChar w:fldCharType="separate"/>
+            </w:r>
+            <w:r>
+              <w:rPr>
+                <w:noProof/>
+                <w:webHidden/>
+              </w:rPr>
+              <w:t>12</w:t>
+            </w:r>
+            <w:r>
+              <w:rPr>
+                <w:noProof/>
+                <w:webHidden/>
+              </w:rPr>
+              <w:fldChar w:fldCharType="end"/>
+            </w:r>
+          </w:hyperlink>
+        </w:p>
+        <w:p>
+          <w:pPr>
+            <w:pStyle w:val="TOC2"/>
+            <w:tabs>
+              <w:tab w:val="left" w:pos="880"/>
+              <w:tab w:val="right" w:leader="dot" w:pos="9350"/>
+            </w:tabs>
+            <w:rPr>
+              <w:rFonts w:eastAsiaTheme="minorEastAsia"/>
+              <w:noProof/>
+              <w:lang w:bidi="he-IL"/>
+            </w:rPr>
+          </w:pPr>
+          <w:hyperlink w:anchor="_Toc444030135" w:history="1">
+            <w:r>
+              <w:rPr>
+                <w:rStyle w:val="Hyperlink"/>
+                <w:b/>
+                <w:noProof/>
+              </w:rPr>
+              <w:t>3.2</w:t>
+            </w:r>
+            <w:r>
+              <w:rPr>
+                <w:rFonts w:eastAsiaTheme="minorEastAsia"/>
+                <w:noProof/>
+                <w:lang w:bidi="he-IL"/>
+              </w:rPr>
+              <w:tab/>
+            </w:r>
+            <w:r>
+              <w:rPr>
+                <w:rStyle w:val="Hyperlink"/>
+                <w:b/>
+                <w:noProof/>
+              </w:rPr>
+              <w:t>Additional Operations</w:t>
+            </w:r>
+            <w:r>
+              <w:rPr>
+                <w:noProof/>
+                <w:webHidden/>
+              </w:rPr>
+              <w:tab/>
+            </w:r>
+            <w:r>
+              <w:rPr>
+                <w:noProof/>
+                <w:webHidden/>
+              </w:rPr>
+              <w:fldChar w:fldCharType="begin"/>
+            </w:r>
+            <w:r>
+              <w:rPr>
+                <w:noProof/>
+                <w:webHidden/>
+              </w:rPr>
+              <w:instrText xml:space="preserve"> PAGEREF _Toc444030135 \h </w:instrText>
+            </w:r>
+            <w:r>
+              <w:rPr>
+                <w:noProof/>
+                <w:webHidden/>
+              </w:rPr>
+            </w:r>
+            <w:r>
+              <w:rPr>
+                <w:noProof/>
+                <w:webHidden/>
+              </w:rPr>
+              <w:fldChar w:fldCharType="separate"/>
+            </w:r>
+            <w:r>
+              <w:rPr>
+                <w:noProof/>
+                <w:webHidden/>
+              </w:rPr>
+              <w:t>12</w:t>
+            </w:r>
+            <w:r>
+              <w:rPr>
+                <w:noProof/>
+                <w:webHidden/>
+              </w:rPr>
+              <w:fldChar w:fldCharType="end"/>
+            </w:r>
+          </w:hyperlink>
+        </w:p>
+        <w:p>
+          <w:pPr>
+            <w:pStyle w:val="TOC2"/>
+            <w:tabs>
+              <w:tab w:val="left" w:pos="880"/>
+              <w:tab w:val="right" w:leader="dot" w:pos="9350"/>
+            </w:tabs>
+            <w:rPr>
+              <w:rFonts w:eastAsiaTheme="minorEastAsia"/>
+              <w:noProof/>
+              <w:lang w:bidi="he-IL"/>
+            </w:rPr>
+          </w:pPr>
+          <w:hyperlink w:anchor="_Toc444030136" w:history="1">
+            <w:r>
+              <w:rPr>
+                <w:rStyle w:val="Hyperlink"/>
+                <w:b/>
+                <w:noProof/>
+              </w:rPr>
+              <w:t>3.3</w:t>
+            </w:r>
+            <w:r>
+              <w:rPr>
+                <w:rFonts w:eastAsiaTheme="minorEastAsia"/>
+                <w:noProof/>
+                <w:lang w:bidi="he-IL"/>
+              </w:rPr>
+              <w:tab/>
+            </w:r>
+            <w:r>
+              <w:rPr>
+                <w:rStyle w:val="Hyperlink"/>
+                <w:b/>
+                <w:noProof/>
+              </w:rPr>
+              <w:t>Rejected Designs</w:t>
+            </w:r>
+            <w:r>
+              <w:rPr>
+                <w:noProof/>
+                <w:webHidden/>
+              </w:rPr>
+              <w:tab/>
+            </w:r>
+            <w:r>
+              <w:rPr>
+                <w:noProof/>
+                <w:webHidden/>
+              </w:rPr>
+              <w:fldChar w:fldCharType="begin"/>
+            </w:r>
+            <w:r>
+              <w:rPr>
+                <w:noProof/>
+                <w:webHidden/>
+              </w:rPr>
+              <w:instrText xml:space="preserve"> PAGEREF _Toc444030136 \h </w:instrText>
+            </w:r>
+            <w:r>
+              <w:rPr>
+                <w:noProof/>
+                <w:webHidden/>
+              </w:rPr>
+            </w:r>
+            <w:r>
+              <w:rPr>
+                <w:noProof/>
+                <w:webHidden/>
+              </w:rPr>
+              <w:fldChar w:fldCharType="separate"/>
+            </w:r>
+            <w:r>
+              <w:rPr>
+                <w:noProof/>
+                <w:webHidden/>
+              </w:rPr>
+              <w:t>12</w:t>
             </w:r>
             <w:r>
               <w:rPr>
@@ -1132,10 +1387,10 @@
             <w:rPr>
               <w:rFonts w:eastAsiaTheme="minorEastAsia"/>
               <w:noProof/>
-              <w:lang w:val="en-CA" w:eastAsia="en-CA"/>
+              <w:lang w:bidi="he-IL"/>
             </w:rPr>
           </w:pPr>
-          <w:hyperlink w:anchor="_Toc444028930" w:history="1">
+          <w:hyperlink w:anchor="_Toc444030137" w:history="1">
             <w:r>
               <w:rPr>
                 <w:rStyle w:val="Hyperlink"/>
@@ -1148,7 +1403,7 @@
               <w:rPr>
                 <w:rFonts w:eastAsiaTheme="minorEastAsia"/>
                 <w:noProof/>
-                <w:lang w:val="en-CA" w:eastAsia="en-CA"/>
+                <w:lang w:bidi="he-IL"/>
               </w:rPr>
               <w:tab/>
             </w:r>
@@ -1179,7 +1434,7 @@
                 <w:noProof/>
                 <w:webHidden/>
               </w:rPr>
-              <w:instrText xml:space="preserve"> PAGEREF _Toc444028930 \h </w:instrText>
+              <w:instrText xml:space="preserve"> PAGEREF _Toc444030137 \h </w:instrText>
             </w:r>
             <w:r>
               <w:rPr>
@@ -1252,33 +1507,8 @@
           <w:noProof/>
         </w:rPr>
       </w:pPr>
-    </w:p>
-    <w:p>
-      <w:pPr>
-        <w:rPr>
-          <w:b/>
-          <w:bCs/>
-          <w:noProof/>
-        </w:rPr>
-      </w:pPr>
-    </w:p>
-    <w:p>
-      <w:pPr>
-        <w:rPr>
-          <w:b/>
-          <w:bCs/>
-          <w:noProof/>
-        </w:rPr>
-      </w:pPr>
-    </w:p>
-    <w:p>
-      <w:pPr>
-        <w:rPr>
-          <w:b/>
-          <w:bCs/>
-          <w:noProof/>
-        </w:rPr>
-      </w:pPr>
+      <w:bookmarkStart w:id="0" w:name="_GoBack"/>
+      <w:bookmarkEnd w:id="0"/>
     </w:p>
     <w:p>
       <w:pPr>
@@ -1394,7 +1624,7 @@
           <w:u w:val="single"/>
         </w:rPr>
       </w:pPr>
-      <w:bookmarkStart w:id="0" w:name="_Toc444028921"/>
+      <w:bookmarkStart w:id="1" w:name="_Toc444030125"/>
       <w:r>
         <w:rPr>
           <w:b/>
@@ -1404,7 +1634,7 @@
         <w:lastRenderedPageBreak/>
         <w:t>Introduction</w:t>
       </w:r>
-      <w:bookmarkEnd w:id="0"/>
+      <w:bookmarkEnd w:id="1"/>
     </w:p>
     <w:p>
       <w:r>
@@ -1453,7 +1683,7 @@
       <w:r>
         <w:rPr>
           <w:noProof/>
-          <w:lang w:val="en-CA" w:eastAsia="en-CA"/>
+          <w:lang w:bidi="he-IL"/>
         </w:rPr>
         <w:drawing>
           <wp:inline distT="0" distB="0" distL="0" distR="0">
@@ -1474,7 +1704,7 @@
                     <a:blip r:embed="rId6" cstate="print">
                       <a:extLst>
                         <a:ext uri="{28A0092B-C50C-407E-A947-70E740481C1C}">
-                          <a14:useLocalDpi xmlns="" xmlns:wpc="http://schemas.microsoft.com/office/word/2010/wordprocessingCanvas" xmlns:mc="http://schemas.openxmlformats.org/markup-compatibility/2006" xmlns:o="urn:schemas-microsoft-com:office:office" xmlns:v="urn:schemas-microsoft-com:vml" xmlns:wp14="http://schemas.microsoft.com/office/word/2010/wordprocessingDrawing" xmlns:w10="urn:schemas-microsoft-com:office:word" xmlns:w="http://schemas.openxmlformats.org/wordprocessingml/2006/main" xmlns:w14="http://schemas.microsoft.com/office/word/2010/wordml" xmlns:w15="http://schemas.microsoft.com/office/word/2012/wordml" xmlns:wpg="http://schemas.microsoft.com/office/word/2010/wordprocessingGroup" xmlns:wpi="http://schemas.microsoft.com/office/word/2010/wordprocessingInk" xmlns:wps="http://schemas.microsoft.com/office/word/2010/wordprocessingShape" xmlns:a14="http://schemas.microsoft.com/office/drawing/2010/main" val="0"/>
+                          <a14:useLocalDpi xmlns:a14="http://schemas.microsoft.com/office/drawing/2010/main" val="0"/>
                         </a:ext>
                       </a:extLst>
                     </a:blip>
@@ -1545,7 +1775,7 @@
           <w:u w:val="single"/>
         </w:rPr>
       </w:pPr>
-      <w:bookmarkStart w:id="1" w:name="_Toc444028922"/>
+      <w:bookmarkStart w:id="2" w:name="_Toc444030126"/>
       <w:r>
         <w:rPr>
           <w:b/>
@@ -1555,7 +1785,7 @@
         <w:lastRenderedPageBreak/>
         <w:t>The Model Object</w:t>
       </w:r>
-      <w:bookmarkEnd w:id="1"/>
+      <w:bookmarkEnd w:id="2"/>
     </w:p>
     <w:p>
       <w:r>
@@ -1604,14 +1834,28 @@
         <w:rPr>
           <w:b/>
         </w:rPr>
-        <w:t>input_value</w:t>
-      </w:r>
-      <w:proofErr w:type="spellEnd"/>
-      <w:r>
-        <w:rPr>
-          <w:b/>
-        </w:rPr>
-        <w:t xml:space="preserve"> : </w:t>
+        <w:t>input_</w:t>
+      </w:r>
+      <w:proofErr w:type="gramStart"/>
+      <w:r>
+        <w:rPr>
+          <w:b/>
+        </w:rPr>
+        <w:t>value</w:t>
+      </w:r>
+      <w:proofErr w:type="spellEnd"/>
+      <w:r>
+        <w:rPr>
+          <w:b/>
+        </w:rPr>
+        <w:t xml:space="preserve"> :</w:t>
+      </w:r>
+      <w:proofErr w:type="gramEnd"/>
+      <w:r>
+        <w:rPr>
+          <w:b/>
+        </w:rPr>
+        <w:t xml:space="preserve"> </w:t>
       </w:r>
       <w:proofErr w:type="spellStart"/>
       <w:r>
@@ -1674,7 +1918,7 @@
       <w:r>
         <w:rPr>
           <w:noProof/>
-          <w:lang w:val="en-CA" w:eastAsia="en-CA"/>
+          <w:lang w:bidi="he-IL"/>
         </w:rPr>
         <w:drawing>
           <wp:inline distT="0" distB="0" distL="0" distR="0">
@@ -1695,7 +1939,7 @@
                     <a:blip r:embed="rId7" cstate="print">
                       <a:extLst>
                         <a:ext uri="{28A0092B-C50C-407E-A947-70E740481C1C}">
-                          <a14:useLocalDpi xmlns="" xmlns:wpc="http://schemas.microsoft.com/office/word/2010/wordprocessingCanvas" xmlns:mc="http://schemas.openxmlformats.org/markup-compatibility/2006" xmlns:o="urn:schemas-microsoft-com:office:office" xmlns:v="urn:schemas-microsoft-com:vml" xmlns:wp14="http://schemas.microsoft.com/office/word/2010/wordprocessingDrawing" xmlns:w10="urn:schemas-microsoft-com:office:word" xmlns:w="http://schemas.openxmlformats.org/wordprocessingml/2006/main" xmlns:w14="http://schemas.microsoft.com/office/word/2010/wordml" xmlns:w15="http://schemas.microsoft.com/office/word/2012/wordml" xmlns:wpg="http://schemas.microsoft.com/office/word/2010/wordprocessingGroup" xmlns:wpi="http://schemas.microsoft.com/office/word/2010/wordprocessingInk" xmlns:wps="http://schemas.microsoft.com/office/word/2010/wordprocessingShape" xmlns:a14="http://schemas.microsoft.com/office/drawing/2010/main" val="0"/>
+                          <a14:useLocalDpi xmlns:a14="http://schemas.microsoft.com/office/drawing/2010/main" val="0"/>
                         </a:ext>
                       </a:extLst>
                     </a:blip>
@@ -1750,6 +1994,7 @@
         </w:rPr>
         <w:t>Calculation_</w:t>
       </w:r>
+      <w:proofErr w:type="gramStart"/>
       <w:r>
         <w:rPr>
           <w:b/>
@@ -1761,7 +2006,14 @@
         <w:rPr>
           <w:b/>
         </w:rPr>
-        <w:t xml:space="preserve"> : Stack&lt;Double&gt;</w:t>
+        <w:t xml:space="preserve"> :</w:t>
+      </w:r>
+      <w:proofErr w:type="gramEnd"/>
+      <w:r>
+        <w:rPr>
+          <w:b/>
+        </w:rPr>
+        <w:t xml:space="preserve"> Stack&lt;Double&gt;</w:t>
       </w:r>
       <w:r>
         <w:t xml:space="preserve"> – holds the </w:t>
@@ -1809,6 +2061,7 @@
         </w:rPr>
         <w:t>_</w:t>
       </w:r>
+      <w:proofErr w:type="gramStart"/>
       <w:r>
         <w:rPr>
           <w:b/>
@@ -1820,7 +2073,14 @@
         <w:rPr>
           <w:b/>
         </w:rPr>
-        <w:t xml:space="preserve"> : Stack&lt;Double&gt;</w:t>
+        <w:t xml:space="preserve"> :</w:t>
+      </w:r>
+      <w:proofErr w:type="gramEnd"/>
+      <w:r>
+        <w:rPr>
+          <w:b/>
+        </w:rPr>
+        <w:t xml:space="preserve"> Stack&lt;Double&gt;</w:t>
       </w:r>
       <w:r>
         <w:t xml:space="preserve"> – holds </w:t>
@@ -1851,6 +2111,7 @@
       <w:r>
         <w:t xml:space="preserve">. This is needed for the </w:t>
       </w:r>
+      <w:proofErr w:type="gramStart"/>
       <w:r>
         <w:rPr>
           <w:b/>
@@ -1867,7 +2128,14 @@
         <w:rPr>
           <w:b/>
         </w:rPr>
-        <w:t>()</w:t>
+        <w:t>(</w:t>
+      </w:r>
+      <w:proofErr w:type="gramEnd"/>
+      <w:r>
+        <w:rPr>
+          <w:b/>
+        </w:rPr>
+        <w:t>)</w:t>
       </w:r>
       <w:r>
         <w:t xml:space="preserve"> operation (see</w:t>
@@ -1891,6 +2159,7 @@
         </w:rPr>
         <w:t>History_</w:t>
       </w:r>
+      <w:proofErr w:type="gramStart"/>
       <w:r>
         <w:rPr>
           <w:b/>
@@ -1902,7 +2171,14 @@
         <w:rPr>
           <w:b/>
         </w:rPr>
-        <w:t xml:space="preserve"> : Stack&lt;String&gt;</w:t>
+        <w:t xml:space="preserve"> :</w:t>
+      </w:r>
+      <w:proofErr w:type="gramEnd"/>
+      <w:r>
+        <w:rPr>
+          <w:b/>
+        </w:rPr>
+        <w:t xml:space="preserve"> Stack&lt;String&gt;</w:t>
       </w:r>
       <w:r>
         <w:t xml:space="preserve"> – holds the string representation of input and mathematic operations (</w:t>
@@ -1929,6 +2205,7 @@
         </w:rPr>
         <w:t>Print_</w:t>
       </w:r>
+      <w:proofErr w:type="gramStart"/>
       <w:r>
         <w:rPr>
           <w:b/>
@@ -1940,7 +2217,14 @@
         <w:rPr>
           <w:b/>
         </w:rPr>
-        <w:t xml:space="preserve"> : Stack&lt;String&gt;</w:t>
+        <w:t xml:space="preserve"> :</w:t>
+      </w:r>
+      <w:proofErr w:type="gramEnd"/>
+      <w:r>
+        <w:rPr>
+          <w:b/>
+        </w:rPr>
+        <w:t xml:space="preserve"> Stack&lt;String&gt;</w:t>
       </w:r>
       <w:r>
         <w:t xml:space="preserve"> – a temporary stack used by the </w:t>
@@ -1984,6 +2268,7 @@
         </w:rPr>
         <w:t>Comma_</w:t>
       </w:r>
+      <w:proofErr w:type="gramStart"/>
       <w:r>
         <w:rPr>
           <w:b/>
@@ -2001,7 +2286,14 @@
         <w:rPr>
           <w:b/>
         </w:rPr>
-        <w:t>: Stack&lt;Integer&gt;</w:t>
+        <w:t>:</w:t>
+      </w:r>
+      <w:proofErr w:type="gramEnd"/>
+      <w:r>
+        <w:rPr>
+          <w:b/>
+        </w:rPr>
+        <w:t xml:space="preserve"> Stack&lt;Integer&gt;</w:t>
       </w:r>
       <w:r>
         <w:t xml:space="preserve"> </w:t>
@@ -2019,6 +2311,7 @@
         </w:numPr>
       </w:pPr>
       <w:proofErr w:type="spellStart"/>
+      <w:proofErr w:type="gramStart"/>
       <w:r>
         <w:rPr>
           <w:b/>
@@ -2030,7 +2323,14 @@
         <w:rPr>
           <w:b/>
         </w:rPr>
-        <w:t xml:space="preserve"> : Stack&lt;Integer&gt; - </w:t>
+        <w:t xml:space="preserve"> :</w:t>
+      </w:r>
+      <w:proofErr w:type="gramEnd"/>
+      <w:r>
+        <w:rPr>
+          <w:b/>
+        </w:rPr>
+        <w:t xml:space="preserve"> Stack&lt;Integer&gt; - </w:t>
       </w:r>
       <w:r>
         <w:t>Holds precedence values for operators</w:t>
@@ -2039,6 +2339,7 @@
         <w:t xml:space="preserve"> and number. Used in the </w:t>
       </w:r>
       <w:proofErr w:type="spellStart"/>
+      <w:proofErr w:type="gramStart"/>
       <w:r>
         <w:rPr>
           <w:b/>
@@ -2050,7 +2351,14 @@
         <w:rPr>
           <w:b/>
         </w:rPr>
-        <w:t>()</w:t>
+        <w:t>(</w:t>
+      </w:r>
+      <w:proofErr w:type="gramEnd"/>
+      <w:r>
+        <w:rPr>
+          <w:b/>
+        </w:rPr>
+        <w:t>)</w:t>
       </w:r>
       <w:r>
         <w:rPr>
@@ -2105,14 +2413,28 @@
         <w:rPr>
           <w:b/>
         </w:rPr>
-        <w:t>history_value</w:t>
-      </w:r>
-      <w:proofErr w:type="spellEnd"/>
-      <w:r>
-        <w:rPr>
-          <w:b/>
-        </w:rPr>
-        <w:t xml:space="preserve"> : </w:t>
+        <w:t>history_</w:t>
+      </w:r>
+      <w:proofErr w:type="gramStart"/>
+      <w:r>
+        <w:rPr>
+          <w:b/>
+        </w:rPr>
+        <w:t>value</w:t>
+      </w:r>
+      <w:proofErr w:type="spellEnd"/>
+      <w:r>
+        <w:rPr>
+          <w:b/>
+        </w:rPr>
+        <w:t xml:space="preserve"> :</w:t>
+      </w:r>
+      <w:proofErr w:type="gramEnd"/>
+      <w:r>
+        <w:rPr>
+          <w:b/>
+        </w:rPr>
+        <w:t xml:space="preserve"> </w:t>
       </w:r>
       <w:proofErr w:type="spellStart"/>
       <w:r>
@@ -2188,14 +2510,28 @@
         <w:rPr>
           <w:b/>
         </w:rPr>
-        <w:t>input_value</w:t>
-      </w:r>
-      <w:proofErr w:type="spellEnd"/>
-      <w:r>
-        <w:rPr>
-          <w:b/>
-        </w:rPr>
-        <w:t xml:space="preserve"> : </w:t>
+        <w:t>input_</w:t>
+      </w:r>
+      <w:proofErr w:type="gramStart"/>
+      <w:r>
+        <w:rPr>
+          <w:b/>
+        </w:rPr>
+        <w:t>value</w:t>
+      </w:r>
+      <w:proofErr w:type="spellEnd"/>
+      <w:r>
+        <w:rPr>
+          <w:b/>
+        </w:rPr>
+        <w:t xml:space="preserve"> :</w:t>
+      </w:r>
+      <w:proofErr w:type="gramEnd"/>
+      <w:r>
+        <w:rPr>
+          <w:b/>
+        </w:rPr>
+        <w:t xml:space="preserve"> </w:t>
       </w:r>
       <w:proofErr w:type="spellStart"/>
       <w:r>
@@ -2271,14 +2607,14 @@
         <w:ind w:left="360"/>
         <w:outlineLvl w:val="1"/>
       </w:pPr>
-      <w:bookmarkStart w:id="2" w:name="_Toc444028923"/>
+      <w:bookmarkStart w:id="3" w:name="_Toc444030127"/>
       <w:r>
         <w:rPr>
           <w:b/>
         </w:rPr>
         <w:t>Operations</w:t>
       </w:r>
-      <w:bookmarkEnd w:id="2"/>
+      <w:bookmarkEnd w:id="3"/>
     </w:p>
     <w:p>
       <w:r>
@@ -2468,6 +2804,7 @@
         <w:jc w:val="both"/>
       </w:pPr>
       <w:proofErr w:type="spellStart"/>
+      <w:proofErr w:type="gramStart"/>
       <w:r>
         <w:rPr>
           <w:b/>
@@ -2479,7 +2816,14 @@
         <w:rPr>
           <w:b/>
         </w:rPr>
-        <w:t>() : void</w:t>
+        <w:t>(</w:t>
+      </w:r>
+      <w:proofErr w:type="gramEnd"/>
+      <w:r>
+        <w:rPr>
+          <w:b/>
+        </w:rPr>
+        <w:t>) : void</w:t>
       </w:r>
       <w:r>
         <w:t xml:space="preserve"> </w:t>
@@ -2517,11 +2861,19 @@
         </w:numPr>
         <w:jc w:val="both"/>
       </w:pPr>
-      <w:r>
-        <w:rPr>
-          <w:b/>
-        </w:rPr>
-        <w:t>pi() : void</w:t>
+      <w:proofErr w:type="gramStart"/>
+      <w:r>
+        <w:rPr>
+          <w:b/>
+        </w:rPr>
+        <w:t>pi(</w:t>
+      </w:r>
+      <w:proofErr w:type="gramEnd"/>
+      <w:r>
+        <w:rPr>
+          <w:b/>
+        </w:rPr>
+        <w:t>) : void</w:t>
       </w:r>
       <w:r>
         <w:t xml:space="preserve"> </w:t>
@@ -2579,6 +2931,7 @@
           <w:numId w:val="6"/>
         </w:numPr>
       </w:pPr>
+      <w:proofErr w:type="gramStart"/>
       <w:r>
         <w:rPr>
           <w:b/>
@@ -2595,7 +2948,14 @@
         <w:rPr>
           <w:b/>
         </w:rPr>
-        <w:t>() : void</w:t>
+        <w:t>(</w:t>
+      </w:r>
+      <w:proofErr w:type="gramEnd"/>
+      <w:r>
+        <w:rPr>
+          <w:b/>
+        </w:rPr>
+        <w:t>) : void</w:t>
       </w:r>
       <w:r>
         <w:t xml:space="preserve"> – Pushes the</w:t>
@@ -2670,11 +3030,19 @@
           <w:numId w:val="5"/>
         </w:numPr>
       </w:pPr>
-      <w:r>
-        <w:rPr>
-          <w:b/>
-        </w:rPr>
-        <w:t>sum() : void</w:t>
+      <w:proofErr w:type="gramStart"/>
+      <w:r>
+        <w:rPr>
+          <w:b/>
+        </w:rPr>
+        <w:t>sum(</w:t>
+      </w:r>
+      <w:proofErr w:type="gramEnd"/>
+      <w:r>
+        <w:rPr>
+          <w:b/>
+        </w:rPr>
+        <w:t>) : void</w:t>
       </w:r>
       <w:r>
         <w:t xml:space="preserve">– Pops 2 values from the </w:t>
@@ -2721,6 +3089,7 @@
       <w:r>
         <w:t xml:space="preserve"> The symbol </w:t>
       </w:r>
+      <w:proofErr w:type="gramStart"/>
       <w:r>
         <w:rPr>
           <w:b/>
@@ -2739,6 +3108,7 @@
         </w:rPr>
         <w:t>+</w:t>
       </w:r>
+      <w:proofErr w:type="gramEnd"/>
       <w:r>
         <w:rPr>
           <w:b/>
@@ -2774,11 +3144,19 @@
           <w:numId w:val="5"/>
         </w:numPr>
       </w:pPr>
-      <w:r>
-        <w:rPr>
-          <w:b/>
-        </w:rPr>
-        <w:t>subtract() : void</w:t>
+      <w:proofErr w:type="gramStart"/>
+      <w:r>
+        <w:rPr>
+          <w:b/>
+        </w:rPr>
+        <w:t>subtract(</w:t>
+      </w:r>
+      <w:proofErr w:type="gramEnd"/>
+      <w:r>
+        <w:rPr>
+          <w:b/>
+        </w:rPr>
+        <w:t>) : void</w:t>
       </w:r>
       <w:r>
         <w:t xml:space="preserve">– Pops 2 values from the </w:t>
@@ -2822,6 +3200,7 @@
       <w:r>
         <w:t xml:space="preserve">. The symbol </w:t>
       </w:r>
+      <w:proofErr w:type="gramStart"/>
       <w:r>
         <w:rPr>
           <w:b/>
@@ -2832,7 +3211,14 @@
         <w:rPr>
           <w:b/>
         </w:rPr>
-        <w:t xml:space="preserve"> - </w:t>
+        <w:t xml:space="preserve"> -</w:t>
+      </w:r>
+      <w:proofErr w:type="gramEnd"/>
+      <w:r>
+        <w:rPr>
+          <w:b/>
+        </w:rPr>
+        <w:t xml:space="preserve"> </w:t>
       </w:r>
       <w:r>
         <w:rPr>
@@ -2863,11 +3249,19 @@
           <w:numId w:val="5"/>
         </w:numPr>
       </w:pPr>
-      <w:r>
-        <w:rPr>
-          <w:b/>
-        </w:rPr>
-        <w:t>multiply() : void</w:t>
+      <w:proofErr w:type="gramStart"/>
+      <w:r>
+        <w:rPr>
+          <w:b/>
+        </w:rPr>
+        <w:t>multiply(</w:t>
+      </w:r>
+      <w:proofErr w:type="gramEnd"/>
+      <w:r>
+        <w:rPr>
+          <w:b/>
+        </w:rPr>
+        <w:t>) : void</w:t>
       </w:r>
       <w:r>
         <w:t xml:space="preserve">– Pops 2 values from the </w:t>
@@ -2911,6 +3305,7 @@
       <w:r>
         <w:t xml:space="preserve">. The symbol </w:t>
       </w:r>
+      <w:proofErr w:type="gramStart"/>
       <w:r>
         <w:rPr>
           <w:b/>
@@ -2929,6 +3324,7 @@
         </w:rPr>
         <w:t>×</w:t>
       </w:r>
+      <w:proofErr w:type="gramEnd"/>
       <w:r>
         <w:rPr>
           <w:b/>
@@ -2964,11 +3360,19 @@
           <w:numId w:val="5"/>
         </w:numPr>
       </w:pPr>
-      <w:r>
-        <w:rPr>
-          <w:b/>
-        </w:rPr>
-        <w:t>divide() : void</w:t>
+      <w:proofErr w:type="gramStart"/>
+      <w:r>
+        <w:rPr>
+          <w:b/>
+        </w:rPr>
+        <w:t>divide(</w:t>
+      </w:r>
+      <w:proofErr w:type="gramEnd"/>
+      <w:r>
+        <w:rPr>
+          <w:b/>
+        </w:rPr>
+        <w:t>) : void</w:t>
       </w:r>
       <w:r>
         <w:t xml:space="preserve">– Pops 2 values from the </w:t>
@@ -3012,6 +3416,7 @@
       <w:r>
         <w:t xml:space="preserve">. The symbol </w:t>
       </w:r>
+      <w:proofErr w:type="gramStart"/>
       <w:r>
         <w:rPr>
           <w:b/>
@@ -3030,6 +3435,7 @@
         </w:rPr>
         <w:t>÷</w:t>
       </w:r>
+      <w:proofErr w:type="gramEnd"/>
       <w:r>
         <w:rPr>
           <w:b/>
@@ -3062,11 +3468,19 @@
       <w:r>
         <w:t xml:space="preserve">Division by zero should present an error to the user and reset the calculator using </w:t>
       </w:r>
-      <w:r>
-        <w:rPr>
-          <w:b/>
-        </w:rPr>
-        <w:t>clear() : void.</w:t>
+      <w:proofErr w:type="gramStart"/>
+      <w:r>
+        <w:rPr>
+          <w:b/>
+        </w:rPr>
+        <w:t>clear(</w:t>
+      </w:r>
+      <w:proofErr w:type="gramEnd"/>
+      <w:r>
+        <w:rPr>
+          <w:b/>
+        </w:rPr>
+        <w:t>) : void.</w:t>
       </w:r>
     </w:p>
     <w:p>
@@ -3077,12 +3491,20 @@
           <w:numId w:val="5"/>
         </w:numPr>
       </w:pPr>
+      <w:proofErr w:type="gramStart"/>
       <w:r>
         <w:rPr>
           <w:b/>
         </w:rPr>
         <w:lastRenderedPageBreak/>
-        <w:t>sine() : void</w:t>
+        <w:t>sine(</w:t>
+      </w:r>
+      <w:proofErr w:type="gramEnd"/>
+      <w:r>
+        <w:rPr>
+          <w:b/>
+        </w:rPr>
+        <w:t>) : void</w:t>
       </w:r>
       <w:r>
         <w:t xml:space="preserve"> – Pops the top value from the </w:t>
@@ -3164,6 +3586,7 @@
           <w:numId w:val="5"/>
         </w:numPr>
       </w:pPr>
+      <w:proofErr w:type="gramStart"/>
       <w:r>
         <w:rPr>
           <w:b/>
@@ -3174,7 +3597,14 @@
         <w:rPr>
           <w:b/>
         </w:rPr>
-        <w:t>sine() : void</w:t>
+        <w:t>sine(</w:t>
+      </w:r>
+      <w:proofErr w:type="gramEnd"/>
+      <w:r>
+        <w:rPr>
+          <w:b/>
+        </w:rPr>
+        <w:t>) : void</w:t>
       </w:r>
       <w:r>
         <w:t xml:space="preserve"> – Pops the top value from the </w:t>
@@ -3261,6 +3691,7 @@
           <w:numId w:val="5"/>
         </w:numPr>
       </w:pPr>
+      <w:proofErr w:type="gramStart"/>
       <w:r>
         <w:rPr>
           <w:b/>
@@ -3277,7 +3708,14 @@
         <w:rPr>
           <w:b/>
         </w:rPr>
-        <w:t>() : void</w:t>
+        <w:t>(</w:t>
+      </w:r>
+      <w:proofErr w:type="gramEnd"/>
+      <w:r>
+        <w:rPr>
+          <w:b/>
+        </w:rPr>
+        <w:t>) : void</w:t>
       </w:r>
       <w:r>
         <w:t xml:space="preserve"> - Pops the top value from the </w:t>
@@ -3375,6 +3813,7 @@
           <w:u w:val="single"/>
         </w:rPr>
       </w:pPr>
+      <w:proofErr w:type="gramStart"/>
       <w:r>
         <w:rPr>
           <w:b/>
@@ -3391,7 +3830,14 @@
         <w:rPr>
           <w:b/>
         </w:rPr>
-        <w:t>() : void</w:t>
+        <w:t>(</w:t>
+      </w:r>
+      <w:proofErr w:type="gramEnd"/>
+      <w:r>
+        <w:rPr>
+          <w:b/>
+        </w:rPr>
+        <w:t>) : void</w:t>
       </w:r>
       <w:r>
         <w:t xml:space="preserve"> – Resets the calculator back to the initial state. This clears all the data stored in </w:t>
@@ -3414,6 +3860,7 @@
           <w:u w:val="single"/>
         </w:rPr>
       </w:pPr>
+      <w:proofErr w:type="gramStart"/>
       <w:r>
         <w:rPr>
           <w:b/>
@@ -3424,7 +3871,14 @@
         <w:rPr>
           <w:b/>
         </w:rPr>
-        <w:t>ndo() : void</w:t>
+        <w:t>ndo(</w:t>
+      </w:r>
+      <w:proofErr w:type="gramEnd"/>
+      <w:r>
+        <w:rPr>
+          <w:b/>
+        </w:rPr>
+        <w:t>) : void</w:t>
       </w:r>
       <w:r>
         <w:t xml:space="preserve"> – Reverts the previous operation. If the operation was typing the input, the last digit typed </w:t>
@@ -3483,6 +3937,7 @@
       <w:r>
         <w:t xml:space="preserve">athematical or </w:t>
       </w:r>
+      <w:proofErr w:type="gramStart"/>
       <w:r>
         <w:rPr>
           <w:b/>
@@ -3499,7 +3954,14 @@
         <w:rPr>
           <w:b/>
         </w:rPr>
-        <w:t>()</w:t>
+        <w:t>(</w:t>
+      </w:r>
+      <w:proofErr w:type="gramEnd"/>
+      <w:r>
+        <w:rPr>
+          <w:b/>
+        </w:rPr>
+        <w:t>)</w:t>
       </w:r>
       <w:r>
         <w:t xml:space="preserve"> </w:t>
@@ -3615,6 +4077,7 @@
         </w:rPr>
       </w:pPr>
       <w:proofErr w:type="spellStart"/>
+      <w:proofErr w:type="gramStart"/>
       <w:r>
         <w:rPr>
           <w:b/>
@@ -3626,7 +4089,14 @@
         <w:rPr>
           <w:b/>
         </w:rPr>
-        <w:t>() : void</w:t>
+        <w:t>(</w:t>
+      </w:r>
+      <w:proofErr w:type="gramEnd"/>
+      <w:r>
+        <w:rPr>
+          <w:b/>
+        </w:rPr>
+        <w:t>) : void</w:t>
       </w:r>
       <w:r>
         <w:t xml:space="preserve"> – When no input is being typed, changes the sign of the last expression</w:t>
@@ -3814,6 +4284,7 @@
         </w:rPr>
       </w:pPr>
       <w:proofErr w:type="spellStart"/>
+      <w:proofErr w:type="gramStart"/>
       <w:r>
         <w:rPr>
           <w:b/>
@@ -3828,6 +4299,7 @@
         <w:t>(</w:t>
       </w:r>
       <w:proofErr w:type="spellStart"/>
+      <w:proofErr w:type="gramEnd"/>
       <w:r>
         <w:rPr>
           <w:b/>
@@ -3901,6 +4373,7 @@
         </w:rPr>
       </w:pPr>
       <w:proofErr w:type="spellStart"/>
+      <w:proofErr w:type="gramStart"/>
       <w:r>
         <w:rPr>
           <w:b/>
@@ -3908,6 +4381,7 @@
         <w:t>precedenceStack</w:t>
       </w:r>
       <w:proofErr w:type="spellEnd"/>
+      <w:proofErr w:type="gramEnd"/>
       <w:r>
         <w:rPr>
           <w:b/>
@@ -3935,6 +4409,7 @@
           <w:b/>
         </w:rPr>
       </w:pPr>
+      <w:proofErr w:type="gramStart"/>
       <w:r>
         <w:rPr>
           <w:b/>
@@ -3947,6 +4422,7 @@
         </w:rPr>
         <w:t>alue</w:t>
       </w:r>
+      <w:proofErr w:type="gramEnd"/>
       <w:r>
         <w:rPr>
           <w:b/>
@@ -4056,6 +4532,7 @@
         </w:rPr>
       </w:pPr>
       <w:proofErr w:type="spellStart"/>
+      <w:proofErr w:type="gramStart"/>
       <w:r>
         <w:rPr>
           <w:b/>
@@ -4067,7 +4544,14 @@
         <w:rPr>
           <w:b/>
         </w:rPr>
-        <w:t xml:space="preserve">() : String </w:t>
+        <w:t>(</w:t>
+      </w:r>
+      <w:proofErr w:type="gramEnd"/>
+      <w:r>
+        <w:rPr>
+          <w:b/>
+        </w:rPr>
+        <w:t xml:space="preserve">) : String </w:t>
       </w:r>
       <w:r>
         <w:t xml:space="preserve">– </w:t>
@@ -4105,6 +4589,7 @@
         </w:rPr>
       </w:pPr>
       <w:proofErr w:type="spellStart"/>
+      <w:proofErr w:type="gramStart"/>
       <w:r>
         <w:rPr>
           <w:b/>
@@ -4116,7 +4601,14 @@
         <w:rPr>
           <w:b/>
         </w:rPr>
-        <w:t>() : String</w:t>
+        <w:t>(</w:t>
+      </w:r>
+      <w:proofErr w:type="gramEnd"/>
+      <w:r>
+        <w:rPr>
+          <w:b/>
+        </w:rPr>
+        <w:t>) : String</w:t>
       </w:r>
       <w:r>
         <w:t xml:space="preserve"> – Returns the string currently stored in</w:t>
@@ -4154,6 +4646,7 @@
         </w:rPr>
       </w:pPr>
       <w:proofErr w:type="spellStart"/>
+      <w:proofErr w:type="gramStart"/>
       <w:r>
         <w:rPr>
           <w:b/>
@@ -4165,7 +4658,14 @@
         <w:rPr>
           <w:b/>
         </w:rPr>
-        <w:t>() : void</w:t>
+        <w:t>(</w:t>
+      </w:r>
+      <w:proofErr w:type="gramEnd"/>
+      <w:r>
+        <w:rPr>
+          <w:b/>
+        </w:rPr>
+        <w:t>) : void</w:t>
       </w:r>
       <w:r>
         <w:t xml:space="preserve"> </w:t>
@@ -4220,6 +4720,7 @@
         </w:rPr>
       </w:pPr>
       <w:proofErr w:type="spellStart"/>
+      <w:proofErr w:type="gramStart"/>
       <w:r>
         <w:rPr>
           <w:b/>
@@ -4231,7 +4732,14 @@
         <w:rPr>
           <w:b/>
         </w:rPr>
-        <w:t>(result : Double) : void</w:t>
+        <w:t>(</w:t>
+      </w:r>
+      <w:proofErr w:type="gramEnd"/>
+      <w:r>
+        <w:rPr>
+          <w:b/>
+        </w:rPr>
+        <w:t>result : Double) : void</w:t>
       </w:r>
       <w:r>
         <w:t xml:space="preserve"> </w:t>
@@ -4314,14 +4822,14 @@
           <w:b/>
         </w:rPr>
       </w:pPr>
-      <w:bookmarkStart w:id="3" w:name="_Toc444028924"/>
+      <w:bookmarkStart w:id="4" w:name="_Toc444030128"/>
       <w:r>
         <w:rPr>
           <w:b/>
         </w:rPr>
         <w:t>Operations interaction</w:t>
       </w:r>
-      <w:bookmarkEnd w:id="3"/>
+      <w:bookmarkEnd w:id="4"/>
     </w:p>
     <w:p>
       <w:pPr>
@@ -4343,7 +4851,7 @@
       <w:r>
         <w:t xml:space="preserve">The </w:t>
       </w:r>
-      <w:proofErr w:type="spellStart"/>
+      <w:proofErr w:type="gramStart"/>
       <w:r>
         <w:rPr>
           <w:b/>
@@ -4354,14 +4862,14 @@
         <w:rPr>
           <w:b/>
         </w:rPr>
-        <w:t>nter</w:t>
-      </w:r>
-      <w:proofErr w:type="spellEnd"/>
-      <w:r>
-        <w:rPr>
-          <w:b/>
-        </w:rPr>
-        <w:t>()</w:t>
+        <w:t>nter(</w:t>
+      </w:r>
+      <w:proofErr w:type="gramEnd"/>
+      <w:r>
+        <w:rPr>
+          <w:b/>
+        </w:rPr>
+        <w:t>)</w:t>
       </w:r>
       <w:r>
         <w:t xml:space="preserve"> operation is invoked either by the user, or by any </w:t>
@@ -4399,11 +4907,19 @@
       <w:r>
         <w:t xml:space="preserve">The </w:t>
       </w:r>
-      <w:r>
-        <w:rPr>
-          <w:b/>
-        </w:rPr>
-        <w:t>pi()</w:t>
+      <w:proofErr w:type="gramStart"/>
+      <w:r>
+        <w:rPr>
+          <w:b/>
+        </w:rPr>
+        <w:t>pi(</w:t>
+      </w:r>
+      <w:proofErr w:type="gramEnd"/>
+      <w:r>
+        <w:rPr>
+          <w:b/>
+        </w:rPr>
+        <w:t>)</w:t>
       </w:r>
       <w:r>
         <w:t xml:space="preserve"> operation invokes the </w:t>
@@ -4457,6 +4973,7 @@
         <w:t xml:space="preserve">athematical operation invokes the </w:t>
       </w:r>
       <w:proofErr w:type="spellStart"/>
+      <w:proofErr w:type="gramStart"/>
       <w:r>
         <w:rPr>
           <w:b/>
@@ -4468,7 +4985,14 @@
         <w:rPr>
           <w:b/>
         </w:rPr>
-        <w:t>()</w:t>
+        <w:t>(</w:t>
+      </w:r>
+      <w:proofErr w:type="gramEnd"/>
+      <w:r>
+        <w:rPr>
+          <w:b/>
+        </w:rPr>
+        <w:t>)</w:t>
       </w:r>
       <w:r>
         <w:t xml:space="preserve"> operation </w:t>
@@ -4489,6 +5013,7 @@
         <w:t xml:space="preserve">Every unary mathematical operation invokes the </w:t>
       </w:r>
       <w:proofErr w:type="spellStart"/>
+      <w:proofErr w:type="gramStart"/>
       <w:r>
         <w:rPr>
           <w:b/>
@@ -4512,7 +5037,14 @@
         <w:rPr>
           <w:b/>
         </w:rPr>
-        <w:t>()</w:t>
+        <w:t>(</w:t>
+      </w:r>
+      <w:proofErr w:type="gramEnd"/>
+      <w:r>
+        <w:rPr>
+          <w:b/>
+        </w:rPr>
+        <w:t>)</w:t>
       </w:r>
       <w:r>
         <w:t xml:space="preserve"> operation before performing the mathematical operation.</w:t>
@@ -4529,11 +5061,19 @@
       <w:r>
         <w:t xml:space="preserve">The </w:t>
       </w:r>
-      <w:r>
-        <w:rPr>
-          <w:b/>
-        </w:rPr>
-        <w:t>clear()</w:t>
+      <w:proofErr w:type="gramStart"/>
+      <w:r>
+        <w:rPr>
+          <w:b/>
+        </w:rPr>
+        <w:t>clear(</w:t>
+      </w:r>
+      <w:proofErr w:type="gramEnd"/>
+      <w:r>
+        <w:rPr>
+          <w:b/>
+        </w:rPr>
+        <w:t>)</w:t>
       </w:r>
       <w:r>
         <w:t xml:space="preserve"> operation is invoked either by the user, when a mathematical error occurs during a </w:t>
@@ -4587,6 +5127,7 @@
         <w:t xml:space="preserve">The </w:t>
       </w:r>
       <w:proofErr w:type="spellStart"/>
+      <w:proofErr w:type="gramStart"/>
       <w:r>
         <w:rPr>
           <w:b/>
@@ -4598,7 +5139,14 @@
         <w:rPr>
           <w:b/>
         </w:rPr>
-        <w:t xml:space="preserve">() </w:t>
+        <w:t>(</w:t>
+      </w:r>
+      <w:proofErr w:type="gramEnd"/>
+      <w:r>
+        <w:rPr>
+          <w:b/>
+        </w:rPr>
+        <w:t xml:space="preserve">) </w:t>
       </w:r>
       <w:r>
         <w:t>operation</w:t>
@@ -4672,6 +5220,7 @@
         <w:t xml:space="preserve">The </w:t>
       </w:r>
       <w:proofErr w:type="spellStart"/>
+      <w:proofErr w:type="gramStart"/>
       <w:r>
         <w:rPr>
           <w:b/>
@@ -4683,7 +5232,14 @@
         <w:rPr>
           <w:b/>
         </w:rPr>
-        <w:t>(result : Double)</w:t>
+        <w:t>(</w:t>
+      </w:r>
+      <w:proofErr w:type="gramEnd"/>
+      <w:r>
+        <w:rPr>
+          <w:b/>
+        </w:rPr>
+        <w:t>result : Double)</w:t>
       </w:r>
       <w:r>
         <w:t xml:space="preserve"> is invoked after </w:t>
@@ -4754,6 +5310,7 @@
         <w:t xml:space="preserve">The </w:t>
       </w:r>
       <w:proofErr w:type="spellStart"/>
+      <w:proofErr w:type="gramStart"/>
       <w:r>
         <w:rPr>
           <w:b/>
@@ -4765,7 +5322,14 @@
         <w:rPr>
           <w:b/>
         </w:rPr>
-        <w:t xml:space="preserve">() </w:t>
+        <w:t>(</w:t>
+      </w:r>
+      <w:proofErr w:type="gramEnd"/>
+      <w:r>
+        <w:rPr>
+          <w:b/>
+        </w:rPr>
+        <w:t xml:space="preserve">) </w:t>
       </w:r>
       <w:r>
         <w:t>operation invokes</w:t>
@@ -4850,6 +5414,7 @@
         <w:t xml:space="preserve">Performing the </w:t>
       </w:r>
       <w:proofErr w:type="spellStart"/>
+      <w:proofErr w:type="gramStart"/>
       <w:r>
         <w:rPr>
           <w:b/>
@@ -4861,7 +5426,14 @@
         <w:rPr>
           <w:b/>
         </w:rPr>
-        <w:t xml:space="preserve">() </w:t>
+        <w:t>(</w:t>
+      </w:r>
+      <w:proofErr w:type="gramEnd"/>
+      <w:r>
+        <w:rPr>
+          <w:b/>
+        </w:rPr>
+        <w:t xml:space="preserve">) </w:t>
       </w:r>
       <w:r>
         <w:t>operations twice in a row, returns the expression or input to its original unaltered form.</w:t>
@@ -4936,7 +5508,7 @@
           <w:b/>
         </w:rPr>
       </w:pPr>
-      <w:bookmarkStart w:id="4" w:name="_Toc444028925"/>
+      <w:bookmarkStart w:id="5" w:name="_Toc444030129"/>
       <w:r>
         <w:rPr>
           <w:b/>
@@ -4944,7 +5516,7 @@
         <w:lastRenderedPageBreak/>
         <w:t>Converting postfix into infix</w:t>
       </w:r>
-      <w:bookmarkEnd w:id="4"/>
+      <w:bookmarkEnd w:id="5"/>
     </w:p>
     <w:p>
       <w:r>
@@ -4962,6 +5534,7 @@
         <w:t xml:space="preserve">, must be converted from postfix to infix. In truth, the data is never actually converted from one notation to another, but instead it is represented in a different way using </w:t>
       </w:r>
       <w:proofErr w:type="spellStart"/>
+      <w:proofErr w:type="gramStart"/>
       <w:r>
         <w:rPr>
           <w:b/>
@@ -4973,7 +5546,14 @@
         <w:rPr>
           <w:b/>
         </w:rPr>
-        <w:t>()</w:t>
+        <w:t>(</w:t>
+      </w:r>
+      <w:proofErr w:type="gramEnd"/>
+      <w:r>
+        <w:rPr>
+          <w:b/>
+        </w:rPr>
+        <w:t>)</w:t>
       </w:r>
       <w:r>
         <w:rPr>
@@ -4985,6 +5565,7 @@
         <w:t xml:space="preserve">The general operation of </w:t>
       </w:r>
       <w:proofErr w:type="spellStart"/>
+      <w:proofErr w:type="gramStart"/>
       <w:r>
         <w:rPr>
           <w:b/>
@@ -4996,7 +5577,14 @@
         <w:rPr>
           <w:b/>
         </w:rPr>
-        <w:t>()</w:t>
+        <w:t>(</w:t>
+      </w:r>
+      <w:proofErr w:type="gramEnd"/>
+      <w:r>
+        <w:rPr>
+          <w:b/>
+        </w:rPr>
+        <w:t>)</w:t>
       </w:r>
       <w:r>
         <w:rPr>
@@ -5013,7 +5601,7 @@
       <w:r>
         <w:rPr>
           <w:noProof/>
-          <w:lang w:val="en-CA" w:eastAsia="en-CA"/>
+          <w:lang w:bidi="he-IL"/>
         </w:rPr>
         <w:drawing>
           <wp:inline distT="0" distB="0" distL="0" distR="0">
@@ -5034,7 +5622,7 @@
                     <a:blip r:embed="rId8" cstate="print">
                       <a:extLst>
                         <a:ext uri="{28A0092B-C50C-407E-A947-70E740481C1C}">
-                          <a14:useLocalDpi xmlns="" xmlns:wpc="http://schemas.microsoft.com/office/word/2010/wordprocessingCanvas" xmlns:mc="http://schemas.openxmlformats.org/markup-compatibility/2006" xmlns:o="urn:schemas-microsoft-com:office:office" xmlns:v="urn:schemas-microsoft-com:vml" xmlns:wp14="http://schemas.microsoft.com/office/word/2010/wordprocessingDrawing" xmlns:w10="urn:schemas-microsoft-com:office:word" xmlns:w="http://schemas.openxmlformats.org/wordprocessingml/2006/main" xmlns:w14="http://schemas.microsoft.com/office/word/2010/wordml" xmlns:w15="http://schemas.microsoft.com/office/word/2012/wordml" xmlns:wpg="http://schemas.microsoft.com/office/word/2010/wordprocessingGroup" xmlns:wpi="http://schemas.microsoft.com/office/word/2010/wordprocessingInk" xmlns:wps="http://schemas.microsoft.com/office/word/2010/wordprocessingShape" xmlns:a14="http://schemas.microsoft.com/office/drawing/2010/main" val="0"/>
+                          <a14:useLocalDpi xmlns:a14="http://schemas.microsoft.com/office/drawing/2010/main" val="0"/>
                         </a:ext>
                       </a:extLst>
                     </a:blip>
@@ -5069,6 +5657,7 @@
         <w:t xml:space="preserve"> 3 – Abstract representation of how the </w:t>
       </w:r>
       <w:proofErr w:type="spellStart"/>
+      <w:proofErr w:type="gramStart"/>
       <w:r>
         <w:rPr>
           <w:b/>
@@ -5080,192 +5669,215 @@
         <w:rPr>
           <w:b/>
         </w:rPr>
+        <w:t>(</w:t>
+      </w:r>
+      <w:proofErr w:type="gramEnd"/>
+      <w:r>
+        <w:rPr>
+          <w:b/>
+        </w:rPr>
+        <w:t>)</w:t>
+      </w:r>
+      <w:r>
+        <w:t xml:space="preserve"> operation works</w:t>
+      </w:r>
+    </w:p>
+    <w:p>
+      <w:r>
+        <w:t xml:space="preserve">If an operand is to be printed, </w:t>
+      </w:r>
+      <w:r>
+        <w:t>a comma</w:t>
+      </w:r>
+      <w:r>
+        <w:t xml:space="preserve"> is appended to the </w:t>
+      </w:r>
+      <w:proofErr w:type="spellStart"/>
+      <w:r>
+        <w:rPr>
+          <w:b/>
+        </w:rPr>
+        <w:t>history_value</w:t>
+      </w:r>
+      <w:proofErr w:type="spellEnd"/>
+      <w:r>
+        <w:rPr>
+          <w:b/>
+        </w:rPr>
+        <w:t xml:space="preserve">, </w:t>
+      </w:r>
+      <w:r>
+        <w:t>followed by the op</w:t>
+      </w:r>
+      <w:r>
+        <w:t>e</w:t>
+      </w:r>
+      <w:r>
+        <w:t>rand.</w:t>
+      </w:r>
+      <w:r>
+        <w:t xml:space="preserve"> The comma position in the </w:t>
+      </w:r>
+      <w:proofErr w:type="spellStart"/>
+      <w:r>
+        <w:rPr>
+          <w:b/>
+        </w:rPr>
+        <w:t>history_value</w:t>
+      </w:r>
+      <w:proofErr w:type="spellEnd"/>
+      <w:r>
+        <w:t xml:space="preserve"> is then stored in the </w:t>
+      </w:r>
+      <w:proofErr w:type="spellStart"/>
+      <w:r>
+        <w:rPr>
+          <w:b/>
+        </w:rPr>
+        <w:t>Comma_Stack</w:t>
+      </w:r>
+      <w:proofErr w:type="spellEnd"/>
+      <w:r>
+        <w:rPr>
+          <w:b/>
+        </w:rPr>
+        <w:t xml:space="preserve">. </w:t>
+      </w:r>
+    </w:p>
+    <w:p>
+      <w:r>
+        <w:t xml:space="preserve">If an operator is to be printed, it is printed at the same position as the rightmost comma, overwriting the comma </w:t>
+      </w:r>
+      <w:proofErr w:type="spellStart"/>
+      <w:r>
+        <w:rPr>
+          <w:b/>
+        </w:rPr>
+        <w:t>history_value</w:t>
+      </w:r>
+      <w:proofErr w:type="spellEnd"/>
+      <w:r>
+        <w:t>.</w:t>
+      </w:r>
+      <w:r>
+        <w:t xml:space="preserve"> Once overwritten, this comma position is discarded.</w:t>
+      </w:r>
+      <w:r>
+        <w:t xml:space="preserve">  The rightmost comma position is always at the top of </w:t>
+      </w:r>
+      <w:proofErr w:type="spellStart"/>
+      <w:r>
+        <w:rPr>
+          <w:b/>
+        </w:rPr>
+        <w:t>Comma_Stack</w:t>
+      </w:r>
+      <w:proofErr w:type="spellEnd"/>
+      <w:r>
+        <w:rPr>
+          <w:b/>
+        </w:rPr>
+        <w:t>.</w:t>
+      </w:r>
+    </w:p>
+    <w:p>
+      <w:r>
+        <w:t xml:space="preserve">It is now also easy to see how the </w:t>
+      </w:r>
+      <w:proofErr w:type="gramStart"/>
+      <w:r>
+        <w:rPr>
+          <w:b/>
+        </w:rPr>
+        <w:t>undo(</w:t>
+      </w:r>
+      <w:proofErr w:type="gramEnd"/>
+      <w:r>
+        <w:rPr>
+          <w:b/>
+        </w:rPr>
+        <w:t>)</w:t>
+      </w:r>
+      <w:r>
+        <w:rPr>
+          <w:b/>
+        </w:rPr>
+        <w:t xml:space="preserve"> </w:t>
+      </w:r>
+      <w:r>
+        <w:t xml:space="preserve">operation works. The </w:t>
+      </w:r>
+      <w:proofErr w:type="gramStart"/>
+      <w:r>
+        <w:rPr>
+          <w:b/>
+        </w:rPr>
+        <w:t>undo(</w:t>
+      </w:r>
+      <w:proofErr w:type="gramEnd"/>
+      <w:r>
+        <w:rPr>
+          <w:b/>
+        </w:rPr>
+        <w:t>)</w:t>
+      </w:r>
+      <w:r>
+        <w:rPr>
+          <w:b/>
+        </w:rPr>
+        <w:t xml:space="preserve"> </w:t>
+      </w:r>
+      <w:r>
+        <w:t>operation</w:t>
+      </w:r>
+      <w:r>
+        <w:t xml:space="preserve"> does not manipulate </w:t>
+      </w:r>
+      <w:r>
+        <w:t xml:space="preserve">the </w:t>
+      </w:r>
+      <w:proofErr w:type="spellStart"/>
+      <w:r>
+        <w:rPr>
+          <w:b/>
+        </w:rPr>
+        <w:t>history_value</w:t>
+      </w:r>
+      <w:proofErr w:type="spellEnd"/>
+      <w:r>
+        <w:t xml:space="preserve">, instead it just pops the top of </w:t>
+      </w:r>
+      <w:proofErr w:type="spellStart"/>
+      <w:r>
+        <w:rPr>
+          <w:b/>
+        </w:rPr>
+        <w:t>History_Stack</w:t>
+      </w:r>
+      <w:proofErr w:type="spellEnd"/>
+      <w:r>
+        <w:t xml:space="preserve">, and then invokes the </w:t>
+      </w:r>
+      <w:proofErr w:type="spellStart"/>
+      <w:r>
+        <w:rPr>
+          <w:b/>
+        </w:rPr>
+        <w:t>printHistory</w:t>
+      </w:r>
+      <w:proofErr w:type="spellEnd"/>
+      <w:r>
+        <w:rPr>
+          <w:b/>
+        </w:rPr>
         <w:t>()</w:t>
       </w:r>
       <w:r>
-        <w:t xml:space="preserve"> operation works</w:t>
-      </w:r>
-    </w:p>
-    <w:p>
-      <w:r>
-        <w:t xml:space="preserve">If an operand is to be printed, </w:t>
-      </w:r>
-      <w:r>
-        <w:t>a comma</w:t>
-      </w:r>
-      <w:r>
-        <w:t xml:space="preserve"> is appended to the </w:t>
-      </w:r>
-      <w:proofErr w:type="spellStart"/>
-      <w:r>
-        <w:rPr>
-          <w:b/>
-        </w:rPr>
-        <w:t>history_value</w:t>
-      </w:r>
-      <w:proofErr w:type="spellEnd"/>
-      <w:r>
-        <w:rPr>
-          <w:b/>
-        </w:rPr>
-        <w:t xml:space="preserve">, </w:t>
-      </w:r>
-      <w:r>
-        <w:t>followed by the op</w:t>
-      </w:r>
-      <w:r>
-        <w:t>e</w:t>
-      </w:r>
-      <w:r>
-        <w:t>rand.</w:t>
-      </w:r>
-      <w:r>
-        <w:t xml:space="preserve"> The comma position in the </w:t>
-      </w:r>
-      <w:proofErr w:type="spellStart"/>
-      <w:r>
-        <w:rPr>
-          <w:b/>
-        </w:rPr>
-        <w:t>history_value</w:t>
-      </w:r>
-      <w:proofErr w:type="spellEnd"/>
-      <w:r>
-        <w:t xml:space="preserve"> is then stored in the </w:t>
-      </w:r>
-      <w:proofErr w:type="spellStart"/>
-      <w:r>
-        <w:rPr>
-          <w:b/>
-        </w:rPr>
-        <w:t>Comma_Stack</w:t>
-      </w:r>
-      <w:proofErr w:type="spellEnd"/>
-      <w:r>
-        <w:rPr>
-          <w:b/>
-        </w:rPr>
-        <w:t xml:space="preserve">. </w:t>
-      </w:r>
-    </w:p>
-    <w:p>
-      <w:r>
-        <w:t xml:space="preserve">If an operator is to be printed, it is printed at the same position as the rightmost comma, overwriting the comma </w:t>
-      </w:r>
-      <w:proofErr w:type="spellStart"/>
-      <w:r>
-        <w:rPr>
-          <w:b/>
-        </w:rPr>
-        <w:t>history_value</w:t>
-      </w:r>
-      <w:proofErr w:type="spellEnd"/>
-      <w:r>
+        <w:rPr>
+          <w:b/>
+        </w:rPr>
         <w:t>.</w:t>
       </w:r>
-      <w:r>
-        <w:t xml:space="preserve"> Once overwritten, this comma position is discarded.</w:t>
-      </w:r>
-      <w:r>
-        <w:t xml:space="preserve">  The rightmost comma position is always at the top of </w:t>
-      </w:r>
-      <w:proofErr w:type="spellStart"/>
-      <w:r>
-        <w:rPr>
-          <w:b/>
-        </w:rPr>
-        <w:t>Comma_Stack</w:t>
-      </w:r>
-      <w:proofErr w:type="spellEnd"/>
-      <w:r>
-        <w:rPr>
-          <w:b/>
-        </w:rPr>
-        <w:t>.</w:t>
-      </w:r>
-    </w:p>
-    <w:p>
-      <w:r>
-        <w:t xml:space="preserve">It is now also easy to see how the </w:t>
-      </w:r>
-      <w:r>
-        <w:rPr>
-          <w:b/>
-        </w:rPr>
-        <w:t>undo()</w:t>
-      </w:r>
-      <w:r>
-        <w:rPr>
-          <w:b/>
-        </w:rPr>
-        <w:t xml:space="preserve"> </w:t>
-      </w:r>
-      <w:r>
-        <w:t xml:space="preserve">operation works. The </w:t>
-      </w:r>
-      <w:r>
-        <w:rPr>
-          <w:b/>
-        </w:rPr>
-        <w:t>undo()</w:t>
-      </w:r>
-      <w:r>
-        <w:rPr>
-          <w:b/>
-        </w:rPr>
-        <w:t xml:space="preserve"> </w:t>
-      </w:r>
-      <w:r>
-        <w:t>operation</w:t>
-      </w:r>
-      <w:r>
-        <w:t xml:space="preserve"> does not manipulate </w:t>
-      </w:r>
-      <w:r>
-        <w:t xml:space="preserve">the </w:t>
-      </w:r>
-      <w:proofErr w:type="spellStart"/>
-      <w:r>
-        <w:rPr>
-          <w:b/>
-        </w:rPr>
-        <w:t>history_value</w:t>
-      </w:r>
-      <w:proofErr w:type="spellEnd"/>
-      <w:r>
-        <w:t xml:space="preserve">, instead it just pops the top of </w:t>
-      </w:r>
-      <w:proofErr w:type="spellStart"/>
-      <w:r>
-        <w:rPr>
-          <w:b/>
-        </w:rPr>
-        <w:t>History_Stack</w:t>
-      </w:r>
-      <w:proofErr w:type="spellEnd"/>
-      <w:r>
-        <w:t xml:space="preserve">, and then invokes the </w:t>
-      </w:r>
-      <w:proofErr w:type="spellStart"/>
-      <w:r>
-        <w:rPr>
-          <w:b/>
-        </w:rPr>
-        <w:t>printHistory</w:t>
-      </w:r>
-      <w:proofErr w:type="spellEnd"/>
-      <w:r>
-        <w:rPr>
-          <w:b/>
-        </w:rPr>
-        <w:t>()</w:t>
-      </w:r>
-      <w:r>
-        <w:rPr>
-          <w:b/>
-        </w:rPr>
-        <w:t>.</w:t>
-      </w:r>
     </w:p>
     <w:p>
       <w:pPr>
@@ -5285,7 +5897,7 @@
         <w:rPr>
           <w:b/>
           <w:noProof/>
-          <w:lang w:val="en-CA" w:eastAsia="en-CA"/>
+          <w:lang w:bidi="he-IL"/>
         </w:rPr>
         <w:drawing>
           <wp:inline distT="0" distB="0" distL="0" distR="0">
@@ -5306,7 +5918,7 @@
                     <a:blip r:embed="rId9" cstate="print">
                       <a:extLst>
                         <a:ext uri="{28A0092B-C50C-407E-A947-70E740481C1C}">
-                          <a14:useLocalDpi xmlns="" xmlns:wpc="http://schemas.microsoft.com/office/word/2010/wordprocessingCanvas" xmlns:mc="http://schemas.openxmlformats.org/markup-compatibility/2006" xmlns:o="urn:schemas-microsoft-com:office:office" xmlns:v="urn:schemas-microsoft-com:vml" xmlns:wp14="http://schemas.microsoft.com/office/word/2010/wordprocessingDrawing" xmlns:w10="urn:schemas-microsoft-com:office:word" xmlns:w="http://schemas.openxmlformats.org/wordprocessingml/2006/main" xmlns:w14="http://schemas.microsoft.com/office/word/2010/wordml" xmlns:w15="http://schemas.microsoft.com/office/word/2012/wordml" xmlns:wpg="http://schemas.microsoft.com/office/word/2010/wordprocessingGroup" xmlns:wpi="http://schemas.microsoft.com/office/word/2010/wordprocessingInk" xmlns:wps="http://schemas.microsoft.com/office/word/2010/wordprocessingShape" xmlns:a14="http://schemas.microsoft.com/office/drawing/2010/main" val="0"/>
+                          <a14:useLocalDpi xmlns:a14="http://schemas.microsoft.com/office/drawing/2010/main" val="0"/>
                         </a:ext>
                       </a:extLst>
                     </a:blip>
@@ -5390,7 +6002,7 @@
           <w:b/>
         </w:rPr>
       </w:pPr>
-      <w:bookmarkStart w:id="5" w:name="_Toc444028926"/>
+      <w:bookmarkStart w:id="6" w:name="_Toc444030130"/>
       <w:r>
         <w:rPr>
           <w:b/>
@@ -5404,7 +6016,7 @@
         </w:rPr>
         <w:t>Design</w:t>
       </w:r>
-      <w:bookmarkEnd w:id="5"/>
+      <w:bookmarkEnd w:id="6"/>
     </w:p>
     <w:p>
       <w:r>
@@ -5423,6 +6035,7 @@
         <w:t xml:space="preserve"> of the </w:t>
       </w:r>
       <w:proofErr w:type="spellStart"/>
+      <w:proofErr w:type="gramStart"/>
       <w:r>
         <w:rPr>
           <w:b/>
@@ -5434,7 +6047,14 @@
         <w:rPr>
           <w:b/>
         </w:rPr>
-        <w:t>()</w:t>
+        <w:t>(</w:t>
+      </w:r>
+      <w:proofErr w:type="gramEnd"/>
+      <w:r>
+        <w:rPr>
+          <w:b/>
+        </w:rPr>
+        <w:t>)</w:t>
       </w:r>
       <w:r>
         <w:rPr>
@@ -5538,14 +6158,14 @@
           <w:b/>
         </w:rPr>
       </w:pPr>
-      <w:bookmarkStart w:id="6" w:name="_Toc444028927"/>
+      <w:bookmarkStart w:id="7" w:name="_Toc444030131"/>
       <w:r>
         <w:rPr>
           <w:b/>
         </w:rPr>
         <w:t>Rejected Designs</w:t>
       </w:r>
-      <w:bookmarkEnd w:id="6"/>
+      <w:bookmarkEnd w:id="7"/>
     </w:p>
     <w:p>
       <w:pPr>
@@ -5598,7 +6218,7 @@
       <w:r>
         <w:rPr>
           <w:noProof/>
-          <w:lang w:val="en-CA" w:eastAsia="en-CA"/>
+          <w:lang w:bidi="he-IL"/>
         </w:rPr>
         <w:drawing>
           <wp:inline distT="0" distB="0" distL="0" distR="0">
@@ -5619,7 +6239,7 @@
                     <a:blip r:embed="rId10" cstate="print">
                       <a:extLst>
                         <a:ext uri="{28A0092B-C50C-407E-A947-70E740481C1C}">
-                          <a14:useLocalDpi xmlns="" xmlns:wpc="http://schemas.microsoft.com/office/word/2010/wordprocessingCanvas" xmlns:mc="http://schemas.openxmlformats.org/markup-compatibility/2006" xmlns:o="urn:schemas-microsoft-com:office:office" xmlns:v="urn:schemas-microsoft-com:vml" xmlns:wp14="http://schemas.microsoft.com/office/word/2010/wordprocessingDrawing" xmlns:w10="urn:schemas-microsoft-com:office:word" xmlns:w="http://schemas.openxmlformats.org/wordprocessingml/2006/main" xmlns:w14="http://schemas.microsoft.com/office/word/2010/wordml" xmlns:w15="http://schemas.microsoft.com/office/word/2012/wordml" xmlns:wpg="http://schemas.microsoft.com/office/word/2010/wordprocessingGroup" xmlns:wpi="http://schemas.microsoft.com/office/word/2010/wordprocessingInk" xmlns:wps="http://schemas.microsoft.com/office/word/2010/wordprocessingShape" xmlns:a14="http://schemas.microsoft.com/office/drawing/2010/main" val="0"/>
+                          <a14:useLocalDpi xmlns:a14="http://schemas.microsoft.com/office/drawing/2010/main" val="0"/>
                         </a:ext>
                       </a:extLst>
                     </a:blip>
@@ -5647,11 +6267,19 @@
       <w:r>
         <w:t xml:space="preserve">The problem is immediately evident, since we cannot distinguish between input and results, such that if the </w:t>
       </w:r>
-      <w:r>
-        <w:rPr>
-          <w:b/>
-        </w:rPr>
-        <w:t xml:space="preserve">sum() </w:t>
+      <w:proofErr w:type="gramStart"/>
+      <w:r>
+        <w:rPr>
+          <w:b/>
+        </w:rPr>
+        <w:t>sum(</w:t>
+      </w:r>
+      <w:proofErr w:type="gramEnd"/>
+      <w:r>
+        <w:rPr>
+          <w:b/>
+        </w:rPr>
+        <w:t xml:space="preserve">) </w:t>
       </w:r>
       <w:r>
         <w:t xml:space="preserve">operation is invoked </w:t>
@@ -5733,7 +6361,7 @@
       <w:r>
         <w:rPr>
           <w:noProof/>
-          <w:lang w:val="en-CA" w:eastAsia="en-CA"/>
+          <w:lang w:bidi="he-IL"/>
         </w:rPr>
         <w:drawing>
           <wp:inline distT="0" distB="0" distL="0" distR="0">
@@ -5754,7 +6382,7 @@
                     <a:blip r:embed="rId11" cstate="print">
                       <a:extLst>
                         <a:ext uri="{28A0092B-C50C-407E-A947-70E740481C1C}">
-                          <a14:useLocalDpi xmlns="" xmlns:wpc="http://schemas.microsoft.com/office/word/2010/wordprocessingCanvas" xmlns:mc="http://schemas.openxmlformats.org/markup-compatibility/2006" xmlns:o="urn:schemas-microsoft-com:office:office" xmlns:v="urn:schemas-microsoft-com:vml" xmlns:wp14="http://schemas.microsoft.com/office/word/2010/wordprocessingDrawing" xmlns:w10="urn:schemas-microsoft-com:office:word" xmlns:w="http://schemas.openxmlformats.org/wordprocessingml/2006/main" xmlns:w14="http://schemas.microsoft.com/office/word/2010/wordml" xmlns:w15="http://schemas.microsoft.com/office/word/2012/wordml" xmlns:wpg="http://schemas.microsoft.com/office/word/2010/wordprocessingGroup" xmlns:wpi="http://schemas.microsoft.com/office/word/2010/wordprocessingInk" xmlns:wps="http://schemas.microsoft.com/office/word/2010/wordprocessingShape" xmlns:a14="http://schemas.microsoft.com/office/drawing/2010/main" val="0"/>
+                          <a14:useLocalDpi xmlns:a14="http://schemas.microsoft.com/office/drawing/2010/main" val="0"/>
                         </a:ext>
                       </a:extLst>
                     </a:blip>
@@ -5819,7 +6447,7 @@
       <w:r>
         <w:rPr>
           <w:noProof/>
-          <w:lang w:val="en-CA" w:eastAsia="en-CA"/>
+          <w:lang w:bidi="he-IL"/>
         </w:rPr>
         <w:drawing>
           <wp:inline distT="0" distB="0" distL="0" distR="0">
@@ -5840,7 +6468,7 @@
                     <a:blip r:embed="rId12" cstate="print">
                       <a:extLst>
                         <a:ext uri="{28A0092B-C50C-407E-A947-70E740481C1C}">
-                          <a14:useLocalDpi xmlns="" xmlns:wpc="http://schemas.microsoft.com/office/word/2010/wordprocessingCanvas" xmlns:mc="http://schemas.openxmlformats.org/markup-compatibility/2006" xmlns:o="urn:schemas-microsoft-com:office:office" xmlns:v="urn:schemas-microsoft-com:vml" xmlns:wp14="http://schemas.microsoft.com/office/word/2010/wordprocessingDrawing" xmlns:w10="urn:schemas-microsoft-com:office:word" xmlns:w="http://schemas.openxmlformats.org/wordprocessingml/2006/main" xmlns:w14="http://schemas.microsoft.com/office/word/2010/wordml" xmlns:w15="http://schemas.microsoft.com/office/word/2012/wordml" xmlns:wpg="http://schemas.microsoft.com/office/word/2010/wordprocessingGroup" xmlns:wpi="http://schemas.microsoft.com/office/word/2010/wordprocessingInk" xmlns:wps="http://schemas.microsoft.com/office/word/2010/wordprocessingShape" xmlns:a14="http://schemas.microsoft.com/office/drawing/2010/main" val="0"/>
+                          <a14:useLocalDpi xmlns:a14="http://schemas.microsoft.com/office/drawing/2010/main" val="0"/>
                         </a:ext>
                       </a:extLst>
                     </a:blip>
@@ -5868,11 +6496,19 @@
       <w:r>
         <w:t xml:space="preserve">If a binary operation such as </w:t>
       </w:r>
-      <w:r>
-        <w:rPr>
-          <w:b/>
-        </w:rPr>
-        <w:t>sum()</w:t>
+      <w:proofErr w:type="gramStart"/>
+      <w:r>
+        <w:rPr>
+          <w:b/>
+        </w:rPr>
+        <w:t>sum(</w:t>
+      </w:r>
+      <w:proofErr w:type="gramEnd"/>
+      <w:r>
+        <w:rPr>
+          <w:b/>
+        </w:rPr>
+        <w:t>)</w:t>
       </w:r>
       <w:r>
         <w:rPr>
@@ -5946,7 +6582,7 @@
       <w:r>
         <w:rPr>
           <w:noProof/>
-          <w:lang w:val="en-CA" w:eastAsia="en-CA"/>
+          <w:lang w:bidi="he-IL"/>
         </w:rPr>
         <w:drawing>
           <wp:inline distT="0" distB="0" distL="0" distR="0">
@@ -5967,7 +6603,7 @@
                     <a:blip r:embed="rId13" cstate="print">
                       <a:extLst>
                         <a:ext uri="{28A0092B-C50C-407E-A947-70E740481C1C}">
-                          <a14:useLocalDpi xmlns="" xmlns:wpc="http://schemas.microsoft.com/office/word/2010/wordprocessingCanvas" xmlns:mc="http://schemas.openxmlformats.org/markup-compatibility/2006" xmlns:o="urn:schemas-microsoft-com:office:office" xmlns:v="urn:schemas-microsoft-com:vml" xmlns:wp14="http://schemas.microsoft.com/office/word/2010/wordprocessingDrawing" xmlns:w10="urn:schemas-microsoft-com:office:word" xmlns:w="http://schemas.openxmlformats.org/wordprocessingml/2006/main" xmlns:w14="http://schemas.microsoft.com/office/word/2010/wordml" xmlns:w15="http://schemas.microsoft.com/office/word/2012/wordml" xmlns:wpg="http://schemas.microsoft.com/office/word/2010/wordprocessingGroup" xmlns:wpi="http://schemas.microsoft.com/office/word/2010/wordprocessingInk" xmlns:wps="http://schemas.microsoft.com/office/word/2010/wordprocessingShape" xmlns:a14="http://schemas.microsoft.com/office/drawing/2010/main" val="0"/>
+                          <a14:useLocalDpi xmlns:a14="http://schemas.microsoft.com/office/drawing/2010/main" val="0"/>
                         </a:ext>
                       </a:extLst>
                     </a:blip>
@@ -6029,14 +6665,14 @@
           <w:b/>
         </w:rPr>
       </w:pPr>
-      <w:bookmarkStart w:id="7" w:name="_Toc444028928"/>
+      <w:bookmarkStart w:id="8" w:name="_Toc444030132"/>
       <w:r>
         <w:rPr>
           <w:b/>
         </w:rPr>
         <w:t>Additional Operators</w:t>
       </w:r>
-      <w:bookmarkEnd w:id="7"/>
+      <w:bookmarkEnd w:id="8"/>
     </w:p>
     <w:p>
       <w:r>
@@ -6097,6 +6733,7 @@
         <w:t xml:space="preserve">The </w:t>
       </w:r>
       <w:proofErr w:type="spellStart"/>
+      <w:proofErr w:type="gramStart"/>
       <w:r>
         <w:rPr>
           <w:b/>
@@ -6108,7 +6745,14 @@
         <w:rPr>
           <w:b/>
         </w:rPr>
-        <w:t>()</w:t>
+        <w:t>(</w:t>
+      </w:r>
+      <w:proofErr w:type="gramEnd"/>
+      <w:r>
+        <w:rPr>
+          <w:b/>
+        </w:rPr>
+        <w:t>)</w:t>
       </w:r>
       <w:r>
         <w:rPr>
@@ -6161,7 +6805,7 @@
           <w:u w:val="single"/>
         </w:rPr>
       </w:pPr>
-      <w:bookmarkStart w:id="8" w:name="_Toc444028929"/>
+      <w:bookmarkStart w:id="9" w:name="_Toc444030133"/>
       <w:r>
         <w:rPr>
           <w:b/>
@@ -6171,7 +6815,7 @@
         <w:lastRenderedPageBreak/>
         <w:t>The View Object</w:t>
       </w:r>
-      <w:bookmarkEnd w:id="8"/>
+      <w:bookmarkEnd w:id="9"/>
     </w:p>
     <w:p>
       <w:pPr>
@@ -6180,7 +6824,7 @@
       <w:r>
         <w:rPr>
           <w:noProof/>
-          <w:lang w:val="en-CA" w:eastAsia="en-CA"/>
+          <w:lang w:bidi="he-IL"/>
         </w:rPr>
         <w:drawing>
           <wp:inline distT="0" distB="0" distL="0" distR="0">
@@ -6201,7 +6845,7 @@
                     <a:blip r:embed="rId14" cstate="print">
                       <a:extLst>
                         <a:ext uri="{28A0092B-C50C-407E-A947-70E740481C1C}">
-                          <a14:useLocalDpi xmlns="" xmlns:wpc="http://schemas.microsoft.com/office/word/2010/wordprocessingCanvas" xmlns:mc="http://schemas.openxmlformats.org/markup-compatibility/2006" xmlns:o="urn:schemas-microsoft-com:office:office" xmlns:v="urn:schemas-microsoft-com:vml" xmlns:wp14="http://schemas.microsoft.com/office/word/2010/wordprocessingDrawing" xmlns:w10="urn:schemas-microsoft-com:office:word" xmlns:w="http://schemas.openxmlformats.org/wordprocessingml/2006/main" xmlns:w14="http://schemas.microsoft.com/office/word/2010/wordml" xmlns:w15="http://schemas.microsoft.com/office/word/2012/wordml" xmlns:wpg="http://schemas.microsoft.com/office/word/2010/wordprocessingGroup" xmlns:wpi="http://schemas.microsoft.com/office/word/2010/wordprocessingInk" xmlns:wps="http://schemas.microsoft.com/office/word/2010/wordprocessingShape" xmlns:a14="http://schemas.microsoft.com/office/drawing/2010/main" val="0"/>
+                          <a14:useLocalDpi xmlns:a14="http://schemas.microsoft.com/office/drawing/2010/main" val="0"/>
                         </a:ext>
                       </a:extLst>
                     </a:blip>
@@ -6326,6 +6970,7 @@
         <w:tab/>
       </w:r>
       <w:proofErr w:type="spellStart"/>
+      <w:proofErr w:type="gramStart"/>
       <w:r>
         <w:rPr>
           <w:b/>
@@ -6337,7 +6982,14 @@
         <w:rPr>
           <w:b/>
         </w:rPr>
-        <w:t xml:space="preserve">(): void - </w:t>
+        <w:t>(</w:t>
+      </w:r>
+      <w:proofErr w:type="gramEnd"/>
+      <w:r>
+        <w:rPr>
+          <w:b/>
+        </w:rPr>
+        <w:t xml:space="preserve">): void - </w:t>
       </w:r>
       <w:r>
         <w:t xml:space="preserve">Allocates certain colors to the background of the panels and </w:t>
@@ -6456,6 +7108,7 @@
         <w:tab/>
       </w:r>
       <w:proofErr w:type="spellStart"/>
+      <w:proofErr w:type="gramStart"/>
       <w:r>
         <w:rPr>
           <w:b/>
@@ -6467,7 +7120,14 @@
         <w:rPr>
           <w:b/>
         </w:rPr>
-        <w:t xml:space="preserve">(): void - </w:t>
+        <w:t>(</w:t>
+      </w:r>
+      <w:proofErr w:type="gramEnd"/>
+      <w:r>
+        <w:rPr>
+          <w:b/>
+        </w:rPr>
+        <w:t xml:space="preserve">): void - </w:t>
       </w:r>
       <w:r>
         <w:t xml:space="preserve">Allocates </w:t>
@@ -6518,16 +7178,18 @@
     </w:p>
     <w:p>
       <w:pPr>
-        <w:rPr>
-          <w:b/>
-        </w:rPr>
-      </w:pPr>
-      <w:r>
-        <w:rPr>
-          <w:b/>
-        </w:rPr>
-        <w:t xml:space="preserve">3.1 </w:t>
-      </w:r>
+        <w:pStyle w:val="ListParagraph"/>
+        <w:numPr>
+          <w:ilvl w:val="1"/>
+          <w:numId w:val="1"/>
+        </w:numPr>
+        <w:ind w:left="360"/>
+        <w:outlineLvl w:val="1"/>
+        <w:rPr>
+          <w:b/>
+        </w:rPr>
+      </w:pPr>
+      <w:bookmarkStart w:id="10" w:name="_Toc444030134"/>
       <w:proofErr w:type="spellStart"/>
       <w:r>
         <w:rPr>
@@ -6542,6 +7204,7 @@
         </w:rPr>
         <w:t xml:space="preserve"> Class</w:t>
       </w:r>
+      <w:bookmarkEnd w:id="10"/>
     </w:p>
     <w:p>
       <w:r>
@@ -6615,31 +7278,46 @@
       </w:r>
       <w:proofErr w:type="spellEnd"/>
       <w:r>
-        <w:t xml:space="preserve"> interface, it is possible to pass an function that must be executed upon the action on the button being performed, which is a mouse click in this case. In particular, in the event of clicking a particular button, the Controller object performs the function designated for this button. </w:t>
-      </w:r>
-    </w:p>
-    <w:p>
-      <w:pPr>
-        <w:rPr>
-          <w:b/>
-        </w:rPr>
-      </w:pPr>
-      <w:r>
-        <w:rPr>
-          <w:b/>
-        </w:rPr>
-        <w:t>3.2</w:t>
-      </w:r>
-      <w:r>
-        <w:rPr>
-          <w:b/>
-        </w:rPr>
-        <w:t xml:space="preserve"> Additional Operations</w:t>
-      </w:r>
-    </w:p>
-    <w:p>
-      <w:r>
-        <w:t>For the Controller object to update the data processed the Model on the View object, there are two additional methods implemented in the  View class. They are as follows:</w:t>
+        <w:t xml:space="preserve"> inte</w:t>
+      </w:r>
+      <w:r>
+        <w:t>rface, it is possible to pass a</w:t>
+      </w:r>
+      <w:r>
+        <w:t xml:space="preserve"> function that must be executed upon the action on the button being performed, which is a mouse click in this case. In particular, in the event of clicking a particular button, the Controller object performs the function designated for this button. </w:t>
+      </w:r>
+    </w:p>
+    <w:p>
+      <w:pPr>
+        <w:pStyle w:val="ListParagraph"/>
+        <w:numPr>
+          <w:ilvl w:val="1"/>
+          <w:numId w:val="1"/>
+        </w:numPr>
+        <w:ind w:left="360"/>
+        <w:outlineLvl w:val="1"/>
+        <w:rPr>
+          <w:b/>
+        </w:rPr>
+      </w:pPr>
+      <w:bookmarkStart w:id="11" w:name="_Toc444030135"/>
+      <w:r>
+        <w:rPr>
+          <w:b/>
+        </w:rPr>
+        <w:t>Additional Operations</w:t>
+      </w:r>
+      <w:bookmarkEnd w:id="11"/>
+    </w:p>
+    <w:p>
+      <w:r>
+        <w:t>For the Controller object to update the data processed the Model on the View object, there are two additio</w:t>
+      </w:r>
+      <w:r>
+        <w:t xml:space="preserve">nal methods implemented in the </w:t>
+      </w:r>
+      <w:r>
+        <w:t>View class. They are as follows:</w:t>
       </w:r>
     </w:p>
     <w:p>
@@ -6647,6 +7325,7 @@
         <w:tab/>
       </w:r>
       <w:proofErr w:type="spellStart"/>
+      <w:proofErr w:type="gramStart"/>
       <w:r>
         <w:rPr>
           <w:b/>
@@ -6676,7 +7355,14 @@
         <w:rPr>
           <w:b/>
         </w:rPr>
-        <w:t xml:space="preserve">(String): void - </w:t>
+        <w:t>(</w:t>
+      </w:r>
+      <w:proofErr w:type="gramEnd"/>
+      <w:r>
+        <w:rPr>
+          <w:b/>
+        </w:rPr>
+        <w:t xml:space="preserve">String): void - </w:t>
       </w:r>
       <w:r>
         <w:t xml:space="preserve">Updates the </w:t>
@@ -6712,6 +7398,7 @@
         <w:tab/>
       </w:r>
       <w:proofErr w:type="spellStart"/>
+      <w:proofErr w:type="gramStart"/>
       <w:r>
         <w:rPr>
           <w:b/>
@@ -6735,7 +7422,14 @@
         <w:rPr>
           <w:b/>
         </w:rPr>
-        <w:t xml:space="preserve">(String): void - </w:t>
+        <w:t>(</w:t>
+      </w:r>
+      <w:proofErr w:type="gramEnd"/>
+      <w:r>
+        <w:rPr>
+          <w:b/>
+        </w:rPr>
+        <w:t xml:space="preserve">String): void - </w:t>
       </w:r>
       <w:r>
         <w:t xml:space="preserve">Updates the </w:t>
@@ -6768,44 +7462,49 @@
     </w:p>
     <w:p>
       <w:pPr>
-        <w:rPr>
-          <w:b/>
-        </w:rPr>
-      </w:pPr>
-      <w:r>
-        <w:rPr>
-          <w:b/>
-        </w:rPr>
-        <w:t>3.</w:t>
-      </w:r>
-      <w:r>
-        <w:rPr>
-          <w:b/>
-        </w:rPr>
-        <w:t>3</w:t>
-      </w:r>
-      <w:r>
-        <w:rPr>
-          <w:b/>
-        </w:rPr>
-        <w:t xml:space="preserve"> </w:t>
-      </w:r>
+        <w:pStyle w:val="ListParagraph"/>
+        <w:numPr>
+          <w:ilvl w:val="1"/>
+          <w:numId w:val="1"/>
+        </w:numPr>
+        <w:ind w:left="360"/>
+        <w:outlineLvl w:val="1"/>
+        <w:rPr>
+          <w:b/>
+        </w:rPr>
+      </w:pPr>
+      <w:bookmarkStart w:id="12" w:name="_Toc444030136"/>
       <w:r>
         <w:rPr>
           <w:b/>
         </w:rPr>
         <w:t>Rejected Designs</w:t>
       </w:r>
+      <w:bookmarkEnd w:id="12"/>
     </w:p>
     <w:p>
       <w:r>
         <w:t xml:space="preserve">The View is </w:t>
       </w:r>
       <w:r>
-        <w:t>such an interface that must be very user friendly and therefore has to be designed carefully. There were a lot of different propositions of the design of the program. One of them was having all the utility  button</w:t>
-      </w:r>
-      <w:r>
-        <w:t xml:space="preserve">s to the right of the numbers and operators; another one was having operators to the right of the numbers and utility buttons below the numbers. After several simple testing of pressing the buttons and seeing how long it would take the user to reach the common buttons, the Design mentioned in Figure 5 was finally accepted. Generally, calculators would have the Enter(Equals) button at the very bottom of the window. Since the calculator is postfix and requires the user to press Enter after pressing any </w:t>
+        <w:t>such an interface that must be very user friendly and therefore has to be designed carefully. There were a lot of different propositions of the design of the program. One of t</w:t>
+      </w:r>
+      <w:r>
+        <w:t xml:space="preserve">hem was having all the utility </w:t>
+      </w:r>
+      <w:r>
+        <w:t>button</w:t>
+      </w:r>
+      <w:r>
+        <w:t xml:space="preserve">s to the right of the numbers and operators; another one was having operators to the right of the numbers and utility buttons below the numbers. After several simple testing of pressing the buttons and seeing how long it would take the user to reach the common buttons, the Design mentioned in Figure 5 was finally accepted. Generally, calculators would have the </w:t>
+      </w:r>
+      <w:proofErr w:type="gramStart"/>
+      <w:r>
+        <w:t>Enter(</w:t>
+      </w:r>
+      <w:proofErr w:type="gramEnd"/>
+      <w:r>
+        <w:t xml:space="preserve">Equals) button at the very bottom of the window. Since the calculator is postfix and requires the user to press Enter after pressing any </w:t>
       </w:r>
       <w:r>
         <w:t xml:space="preserve">of </w:t>
@@ -6835,7 +7534,7 @@
           <w:u w:val="single"/>
         </w:rPr>
       </w:pPr>
-      <w:bookmarkStart w:id="9" w:name="_Toc444028930"/>
+      <w:bookmarkStart w:id="13" w:name="_Toc444030137"/>
       <w:r>
         <w:rPr>
           <w:b/>
@@ -6845,7 +7544,7 @@
         <w:lastRenderedPageBreak/>
         <w:t>The Controller Object</w:t>
       </w:r>
-      <w:bookmarkEnd w:id="9"/>
+      <w:bookmarkEnd w:id="13"/>
     </w:p>
     <w:p>
       <w:r>
@@ -6856,7 +7555,7 @@
       <w:r>
         <w:rPr>
           <w:noProof/>
-          <w:lang w:val="en-CA" w:eastAsia="en-CA"/>
+          <w:lang w:bidi="he-IL"/>
         </w:rPr>
         <w:drawing>
           <wp:anchor distT="0" distB="0" distL="114300" distR="114300" simplePos="0" relativeHeight="251658240" behindDoc="1" locked="0" layoutInCell="1" allowOverlap="1">
@@ -6885,7 +7584,7 @@
                     <a:blip r:embed="rId15" cstate="print">
                       <a:extLst>
                         <a:ext uri="{28A0092B-C50C-407E-A947-70E740481C1C}">
-                          <a14:useLocalDpi xmlns="" xmlns:wpc="http://schemas.microsoft.com/office/word/2010/wordprocessingCanvas" xmlns:mc="http://schemas.openxmlformats.org/markup-compatibility/2006" xmlns:o="urn:schemas-microsoft-com:office:office" xmlns:v="urn:schemas-microsoft-com:vml" xmlns:wp14="http://schemas.microsoft.com/office/word/2010/wordprocessingDrawing" xmlns:w10="urn:schemas-microsoft-com:office:word" xmlns:w="http://schemas.openxmlformats.org/wordprocessingml/2006/main" xmlns:w14="http://schemas.microsoft.com/office/word/2010/wordml" xmlns:w15="http://schemas.microsoft.com/office/word/2012/wordml" xmlns:wpg="http://schemas.microsoft.com/office/word/2010/wordprocessingGroup" xmlns:wpi="http://schemas.microsoft.com/office/word/2010/wordprocessingInk" xmlns:wps="http://schemas.microsoft.com/office/word/2010/wordprocessingShape" xmlns:a14="http://schemas.microsoft.com/office/drawing/2010/main" val="0"/>
+                          <a14:useLocalDpi xmlns:a14="http://schemas.microsoft.com/office/drawing/2010/main" val="0"/>
                         </a:ext>
                       </a:extLst>
                     </a:blip>
@@ -7023,6 +7722,7 @@
         </w:rPr>
       </w:pPr>
       <w:proofErr w:type="spellStart"/>
+      <w:proofErr w:type="gramStart"/>
       <w:r>
         <w:rPr>
           <w:b/>
@@ -7034,7 +7734,14 @@
         <w:rPr>
           <w:b/>
         </w:rPr>
-        <w:t>() : Void</w:t>
+        <w:t>(</w:t>
+      </w:r>
+      <w:proofErr w:type="gramEnd"/>
+      <w:r>
+        <w:rPr>
+          <w:b/>
+        </w:rPr>
+        <w:t>) : Void</w:t>
       </w:r>
       <w:r>
         <w:rPr>
@@ -7066,6 +7773,7 @@
           <w:b/>
         </w:rPr>
       </w:pPr>
+      <w:proofErr w:type="gramStart"/>
       <w:r>
         <w:rPr>
           <w:b/>
@@ -7076,7 +7784,14 @@
         <w:rPr>
           <w:b/>
         </w:rPr>
-        <w:t>() : Void</w:t>
+        <w:t>(</w:t>
+      </w:r>
+      <w:proofErr w:type="gramEnd"/>
+      <w:r>
+        <w:rPr>
+          <w:b/>
+        </w:rPr>
+        <w:t>) : Void</w:t>
       </w:r>
       <w:r>
         <w:rPr>
@@ -7114,6 +7829,7 @@
           <w:b/>
         </w:rPr>
       </w:pPr>
+      <w:proofErr w:type="gramStart"/>
       <w:r>
         <w:rPr>
           <w:b/>
@@ -7124,7 +7840,14 @@
         <w:rPr>
           <w:b/>
         </w:rPr>
-        <w:t>() : Void</w:t>
+        <w:t>(</w:t>
+      </w:r>
+      <w:proofErr w:type="gramEnd"/>
+      <w:r>
+        <w:rPr>
+          <w:b/>
+        </w:rPr>
+        <w:t>) : Void</w:t>
       </w:r>
       <w:r>
         <w:rPr>
@@ -7162,6 +7885,7 @@
           <w:b/>
         </w:rPr>
       </w:pPr>
+      <w:proofErr w:type="gramStart"/>
       <w:r>
         <w:rPr>
           <w:b/>
@@ -7172,7 +7896,14 @@
         <w:rPr>
           <w:b/>
         </w:rPr>
-        <w:t>() : Void</w:t>
+        <w:t>(</w:t>
+      </w:r>
+      <w:proofErr w:type="gramEnd"/>
+      <w:r>
+        <w:rPr>
+          <w:b/>
+        </w:rPr>
+        <w:t>) : Void</w:t>
       </w:r>
       <w:r>
         <w:rPr>
@@ -7210,6 +7941,7 @@
           <w:b/>
         </w:rPr>
       </w:pPr>
+      <w:proofErr w:type="gramStart"/>
       <w:r>
         <w:rPr>
           <w:b/>
@@ -7220,7 +7952,14 @@
         <w:rPr>
           <w:b/>
         </w:rPr>
-        <w:t>() : Void</w:t>
+        <w:t>(</w:t>
+      </w:r>
+      <w:proofErr w:type="gramEnd"/>
+      <w:r>
+        <w:rPr>
+          <w:b/>
+        </w:rPr>
+        <w:t>) : Void</w:t>
       </w:r>
       <w:r>
         <w:rPr>
@@ -7258,6 +7997,7 @@
           <w:b/>
         </w:rPr>
       </w:pPr>
+      <w:proofErr w:type="gramStart"/>
       <w:r>
         <w:rPr>
           <w:b/>
@@ -7268,7 +8008,14 @@
         <w:rPr>
           <w:b/>
         </w:rPr>
-        <w:t>() : Void</w:t>
+        <w:t>(</w:t>
+      </w:r>
+      <w:proofErr w:type="gramEnd"/>
+      <w:r>
+        <w:rPr>
+          <w:b/>
+        </w:rPr>
+        <w:t>) : Void</w:t>
       </w:r>
       <w:r>
         <w:rPr>
@@ -7306,6 +8053,7 @@
           <w:b/>
         </w:rPr>
       </w:pPr>
+      <w:proofErr w:type="gramStart"/>
       <w:r>
         <w:rPr>
           <w:b/>
@@ -7316,7 +8064,14 @@
         <w:rPr>
           <w:b/>
         </w:rPr>
-        <w:t>() : Void</w:t>
+        <w:t>(</w:t>
+      </w:r>
+      <w:proofErr w:type="gramEnd"/>
+      <w:r>
+        <w:rPr>
+          <w:b/>
+        </w:rPr>
+        <w:t>) : Void</w:t>
       </w:r>
       <w:r>
         <w:rPr>
@@ -7354,6 +8109,7 @@
           <w:b/>
         </w:rPr>
       </w:pPr>
+      <w:proofErr w:type="gramStart"/>
       <w:r>
         <w:rPr>
           <w:b/>
@@ -7364,7 +8120,14 @@
         <w:rPr>
           <w:b/>
         </w:rPr>
-        <w:t>() : Void</w:t>
+        <w:t>(</w:t>
+      </w:r>
+      <w:proofErr w:type="gramEnd"/>
+      <w:r>
+        <w:rPr>
+          <w:b/>
+        </w:rPr>
+        <w:t>) : Void</w:t>
       </w:r>
       <w:r>
         <w:rPr>
@@ -7402,6 +8165,7 @@
           <w:b/>
         </w:rPr>
       </w:pPr>
+      <w:proofErr w:type="gramStart"/>
       <w:r>
         <w:rPr>
           <w:b/>
@@ -7412,7 +8176,14 @@
         <w:rPr>
           <w:b/>
         </w:rPr>
-        <w:t>() : Void</w:t>
+        <w:t>(</w:t>
+      </w:r>
+      <w:proofErr w:type="gramEnd"/>
+      <w:r>
+        <w:rPr>
+          <w:b/>
+        </w:rPr>
+        <w:t>) : Void</w:t>
       </w:r>
       <w:r>
         <w:rPr>
@@ -7450,12 +8221,14 @@
           <w:b/>
         </w:rPr>
       </w:pPr>
+      <w:proofErr w:type="gramStart"/>
       <w:r>
         <w:rPr>
           <w:b/>
         </w:rPr>
         <w:t>cosine(</w:t>
       </w:r>
+      <w:proofErr w:type="gramEnd"/>
       <w:r>
         <w:rPr>
           <w:b/>
@@ -7498,6 +8271,7 @@
           <w:b/>
         </w:rPr>
       </w:pPr>
+      <w:proofErr w:type="gramStart"/>
       <w:r>
         <w:rPr>
           <w:b/>
@@ -7508,7 +8282,14 @@
         <w:rPr>
           <w:b/>
         </w:rPr>
-        <w:t>() : Void</w:t>
+        <w:t>(</w:t>
+      </w:r>
+      <w:proofErr w:type="gramEnd"/>
+      <w:r>
+        <w:rPr>
+          <w:b/>
+        </w:rPr>
+        <w:t>) : Void</w:t>
       </w:r>
       <w:r>
         <w:rPr>
@@ -7546,6 +8327,7 @@
           <w:b/>
         </w:rPr>
       </w:pPr>
+      <w:proofErr w:type="gramStart"/>
       <w:r>
         <w:rPr>
           <w:b/>
@@ -7556,7 +8338,14 @@
         <w:rPr>
           <w:b/>
         </w:rPr>
-        <w:t>() : Void</w:t>
+        <w:t>(</w:t>
+      </w:r>
+      <w:proofErr w:type="gramEnd"/>
+      <w:r>
+        <w:rPr>
+          <w:b/>
+        </w:rPr>
+        <w:t>) : Void</w:t>
       </w:r>
       <w:r>
         <w:rPr>
@@ -7595,6 +8384,7 @@
         </w:rPr>
       </w:pPr>
       <w:proofErr w:type="spellStart"/>
+      <w:proofErr w:type="gramStart"/>
       <w:r>
         <w:rPr>
           <w:b/>
@@ -7606,7 +8396,14 @@
         <w:rPr>
           <w:b/>
         </w:rPr>
-        <w:t>() : Void</w:t>
+        <w:t>(</w:t>
+      </w:r>
+      <w:proofErr w:type="gramEnd"/>
+      <w:r>
+        <w:rPr>
+          <w:b/>
+        </w:rPr>
+        <w:t>) : Void</w:t>
       </w:r>
       <w:r>
         <w:rPr>
@@ -7647,6 +8444,7 @@
         </w:rPr>
       </w:pPr>
       <w:proofErr w:type="spellStart"/>
+      <w:proofErr w:type="gramStart"/>
       <w:r>
         <w:rPr>
           <w:b/>
@@ -7661,6 +8459,7 @@
         <w:t>(</w:t>
       </w:r>
       <w:proofErr w:type="spellStart"/>
+      <w:proofErr w:type="gramEnd"/>
       <w:r>
         <w:rPr>
           <w:b/>
@@ -7732,6 +8531,7 @@
         <w:pStyle w:val="ListParagraph"/>
       </w:pPr>
       <w:proofErr w:type="spellStart"/>
+      <w:proofErr w:type="gramStart"/>
       <w:r>
         <w:rPr>
           <w:b/>
@@ -7746,7 +8546,11 @@
         <w:t xml:space="preserve"> </w:t>
       </w:r>
       <w:r>
-        <w:t xml:space="preserve"> - The name of the button that was pressed in the View (“0” – “9” or “.”).</w:t>
+        <w:t xml:space="preserve"> -</w:t>
+      </w:r>
+      <w:proofErr w:type="gramEnd"/>
+      <w:r>
+        <w:t xml:space="preserve"> The name of the button that was pressed in the View (“0” – “9” or “.”).</w:t>
       </w:r>
     </w:p>
     <w:p>
@@ -7766,7 +8570,7 @@
 </file>
 
 <file path=word/numbering.xml><?xml version="1.0" encoding="utf-8"?>
-<w:numbering xmlns:ve="http://schemas.openxmlformats.org/markup-compatibility/2006" xmlns:o="urn:schemas-microsoft-com:office:office" xmlns:r="http://schemas.openxmlformats.org/officeDocument/2006/relationships" xmlns:m="http://schemas.openxmlformats.org/officeDocument/2006/math" xmlns:v="urn:schemas-microsoft-com:vml" xmlns:wp="http://schemas.openxmlformats.org/drawingml/2006/wordprocessingDrawing" xmlns:w10="urn:schemas-microsoft-com:office:word" xmlns:w="http://schemas.openxmlformats.org/wordprocessingml/2006/main" xmlns:wne="http://schemas.microsoft.com/office/word/2006/wordml">
+<w:numbering xmlns:wpc="http://schemas.microsoft.com/office/word/2010/wordprocessingCanvas" xmlns:mc="http://schemas.openxmlformats.org/markup-compatibility/2006" xmlns:o="urn:schemas-microsoft-com:office:office" xmlns:r="http://schemas.openxmlformats.org/officeDocument/2006/relationships" xmlns:m="http://schemas.openxmlformats.org/officeDocument/2006/math" xmlns:v="urn:schemas-microsoft-com:vml" xmlns:wp14="http://schemas.microsoft.com/office/word/2010/wordprocessingDrawing" xmlns:wp="http://schemas.openxmlformats.org/drawingml/2006/wordprocessingDrawing" xmlns:w10="urn:schemas-microsoft-com:office:word" xmlns:w="http://schemas.openxmlformats.org/wordprocessingml/2006/main" xmlns:w14="http://schemas.microsoft.com/office/word/2010/wordml" xmlns:w15="http://schemas.microsoft.com/office/word/2012/wordml" xmlns:wpg="http://schemas.microsoft.com/office/word/2010/wordprocessingGroup" xmlns:wpi="http://schemas.microsoft.com/office/word/2010/wordprocessingInk" xmlns:wne="http://schemas.microsoft.com/office/word/2006/wordml" xmlns:wps="http://schemas.microsoft.com/office/word/2010/wordprocessingShape" mc:Ignorable="w14 w15 wp14">
   <w:abstractNum w:abstractNumId="0">
     <w:nsid w:val="004F105D"/>
     <w:multiLevelType w:val="hybridMultilevel"/>
@@ -9005,7 +9809,7 @@
 </file>
 
 <file path=word/styles.xml><?xml version="1.0" encoding="utf-8"?>
-<w:styles xmlns:r="http://schemas.openxmlformats.org/officeDocument/2006/relationships" xmlns:w="http://schemas.openxmlformats.org/wordprocessingml/2006/main">
+<w:styles xmlns:mc="http://schemas.openxmlformats.org/markup-compatibility/2006" xmlns:r="http://schemas.openxmlformats.org/officeDocument/2006/relationships" xmlns:w="http://schemas.openxmlformats.org/wordprocessingml/2006/main" xmlns:w14="http://schemas.microsoft.com/office/word/2010/wordml" xmlns:w15="http://schemas.microsoft.com/office/word/2012/wordml" mc:Ignorable="w14 w15">
   <w:docDefaults>
     <w:rPrDefault>
       <w:rPr>
@@ -9021,144 +9825,378 @@
       </w:pPr>
     </w:pPrDefault>
   </w:docDefaults>
-  <w:latentStyles w:defLockedState="0" w:defUIPriority="99" w:defSemiHidden="1" w:defUnhideWhenUsed="1" w:defQFormat="0" w:count="267">
-    <w:lsdException w:name="Normal" w:semiHidden="0" w:uiPriority="0" w:unhideWhenUsed="0" w:qFormat="1"/>
-    <w:lsdException w:name="heading 1" w:semiHidden="0" w:uiPriority="9" w:unhideWhenUsed="0" w:qFormat="1"/>
-    <w:lsdException w:name="heading 2" w:uiPriority="9" w:qFormat="1"/>
-    <w:lsdException w:name="heading 3" w:uiPriority="9" w:qFormat="1"/>
-    <w:lsdException w:name="heading 4" w:uiPriority="9" w:qFormat="1"/>
-    <w:lsdException w:name="heading 5" w:uiPriority="9" w:qFormat="1"/>
-    <w:lsdException w:name="heading 6" w:uiPriority="9" w:qFormat="1"/>
-    <w:lsdException w:name="heading 7" w:uiPriority="9" w:qFormat="1"/>
-    <w:lsdException w:name="heading 8" w:uiPriority="9" w:qFormat="1"/>
-    <w:lsdException w:name="heading 9" w:uiPriority="9" w:qFormat="1"/>
-    <w:lsdException w:name="toc 1" w:uiPriority="39"/>
-    <w:lsdException w:name="toc 2" w:uiPriority="39"/>
-    <w:lsdException w:name="toc 3" w:uiPriority="39"/>
-    <w:lsdException w:name="toc 4" w:uiPriority="39"/>
-    <w:lsdException w:name="toc 5" w:uiPriority="39"/>
-    <w:lsdException w:name="toc 6" w:uiPriority="39"/>
-    <w:lsdException w:name="toc 7" w:uiPriority="39"/>
-    <w:lsdException w:name="toc 8" w:uiPriority="39"/>
-    <w:lsdException w:name="toc 9" w:uiPriority="39"/>
-    <w:lsdException w:name="caption" w:uiPriority="35" w:qFormat="1"/>
-    <w:lsdException w:name="Title" w:semiHidden="0" w:uiPriority="10" w:unhideWhenUsed="0" w:qFormat="1"/>
-    <w:lsdException w:name="Default Paragraph Font" w:uiPriority="1"/>
-    <w:lsdException w:name="Subtitle" w:semiHidden="0" w:uiPriority="11" w:unhideWhenUsed="0" w:qFormat="1"/>
-    <w:lsdException w:name="Strong" w:semiHidden="0" w:uiPriority="22" w:unhideWhenUsed="0" w:qFormat="1"/>
-    <w:lsdException w:name="Emphasis" w:semiHidden="0" w:uiPriority="20" w:unhideWhenUsed="0" w:qFormat="1"/>
-    <w:lsdException w:name="Table Grid" w:semiHidden="0" w:uiPriority="39" w:unhideWhenUsed="0"/>
-    <w:lsdException w:name="Placeholder Text" w:unhideWhenUsed="0"/>
-    <w:lsdException w:name="No Spacing" w:semiHidden="0" w:uiPriority="1" w:unhideWhenUsed="0" w:qFormat="1"/>
-    <w:lsdException w:name="Light Shading" w:semiHidden="0" w:uiPriority="60" w:unhideWhenUsed="0"/>
-    <w:lsdException w:name="Light List" w:semiHidden="0" w:uiPriority="61" w:unhideWhenUsed="0"/>
-    <w:lsdException w:name="Light Grid" w:semiHidden="0" w:uiPriority="62" w:unhideWhenUsed="0"/>
-    <w:lsdException w:name="Medium Shading 1" w:semiHidden="0" w:uiPriority="63" w:unhideWhenUsed="0"/>
-    <w:lsdException w:name="Medium Shading 2" w:semiHidden="0" w:uiPriority="64" w:unhideWhenUsed="0"/>
-    <w:lsdException w:name="Medium List 1" w:semiHidden="0" w:uiPriority="65" w:unhideWhenUsed="0"/>
-    <w:lsdException w:name="Medium List 2" w:semiHidden="0" w:uiPriority="66" w:unhideWhenUsed="0"/>
-    <w:lsdException w:name="Medium Grid 1" w:semiHidden="0" w:uiPriority="67" w:unhideWhenUsed="0"/>
-    <w:lsdException w:name="Medium Grid 2" w:semiHidden="0" w:uiPriority="68" w:unhideWhenUsed="0"/>
-    <w:lsdException w:name="Medium Grid 3" w:semiHidden="0" w:uiPriority="69" w:unhideWhenUsed="0"/>
-    <w:lsdException w:name="Dark List" w:semiHidden="0" w:uiPriority="70" w:unhideWhenUsed="0"/>
-    <w:lsdException w:name="Colorful Shading" w:semiHidden="0" w:uiPriority="71" w:unhideWhenUsed="0"/>
-    <w:lsdException w:name="Colorful List" w:semiHidden="0" w:uiPriority="72" w:unhideWhenUsed="0"/>
-    <w:lsdException w:name="Colorful Grid" w:semiHidden="0" w:uiPriority="73" w:unhideWhenUsed="0"/>
-    <w:lsdException w:name="Light Shading Accent 1" w:semiHidden="0" w:uiPriority="60" w:unhideWhenUsed="0"/>
-    <w:lsdException w:name="Light List Accent 1" w:semiHidden="0" w:uiPriority="61" w:unhideWhenUsed="0"/>
-    <w:lsdException w:name="Light Grid Accent 1" w:semiHidden="0" w:uiPriority="62" w:unhideWhenUsed="0"/>
-    <w:lsdException w:name="Medium Shading 1 Accent 1" w:semiHidden="0" w:uiPriority="63" w:unhideWhenUsed="0"/>
-    <w:lsdException w:name="Medium Shading 2 Accent 1" w:semiHidden="0" w:uiPriority="64" w:unhideWhenUsed="0"/>
-    <w:lsdException w:name="Medium List 1 Accent 1" w:semiHidden="0" w:uiPriority="65" w:unhideWhenUsed="0"/>
-    <w:lsdException w:name="Revision" w:unhideWhenUsed="0"/>
-    <w:lsdException w:name="List Paragraph" w:semiHidden="0" w:uiPriority="34" w:unhideWhenUsed="0" w:qFormat="1"/>
-    <w:lsdException w:name="Quote" w:semiHidden="0" w:uiPriority="29" w:unhideWhenUsed="0" w:qFormat="1"/>
-    <w:lsdException w:name="Intense Quote" w:semiHidden="0" w:uiPriority="30" w:unhideWhenUsed="0" w:qFormat="1"/>
-    <w:lsdException w:name="Medium List 2 Accent 1" w:semiHidden="0" w:uiPriority="66" w:unhideWhenUsed="0"/>
-    <w:lsdException w:name="Medium Grid 1 Accent 1" w:semiHidden="0" w:uiPriority="67" w:unhideWhenUsed="0"/>
-    <w:lsdException w:name="Medium Grid 2 Accent 1" w:semiHidden="0" w:uiPriority="68" w:unhideWhenUsed="0"/>
-    <w:lsdException w:name="Medium Grid 3 Accent 1" w:semiHidden="0" w:uiPriority="69" w:unhideWhenUsed="0"/>
-    <w:lsdException w:name="Dark List Accent 1" w:semiHidden="0" w:uiPriority="70" w:unhideWhenUsed="0"/>
-    <w:lsdException w:name="Colorful Shading Accent 1" w:semiHidden="0" w:uiPriority="71" w:unhideWhenUsed="0"/>
-    <w:lsdException w:name="Colorful List Accent 1" w:semiHidden="0" w:uiPriority="72" w:unhideWhenUsed="0"/>
-    <w:lsdException w:name="Colorful Grid Accent 1" w:semiHidden="0" w:uiPriority="73" w:unhideWhenUsed="0"/>
-    <w:lsdException w:name="Light Shading Accent 2" w:semiHidden="0" w:uiPriority="60" w:unhideWhenUsed="0"/>
-    <w:lsdException w:name="Light List Accent 2" w:semiHidden="0" w:uiPriority="61" w:unhideWhenUsed="0"/>
-    <w:lsdException w:name="Light Grid Accent 2" w:semiHidden="0" w:uiPriority="62" w:unhideWhenUsed="0"/>
-    <w:lsdException w:name="Medium Shading 1 Accent 2" w:semiHidden="0" w:uiPriority="63" w:unhideWhenUsed="0"/>
-    <w:lsdException w:name="Medium Shading 2 Accent 2" w:semiHidden="0" w:uiPriority="64" w:unhideWhenUsed="0"/>
-    <w:lsdException w:name="Medium List 1 Accent 2" w:semiHidden="0" w:uiPriority="65" w:unhideWhenUsed="0"/>
-    <w:lsdException w:name="Medium List 2 Accent 2" w:semiHidden="0" w:uiPriority="66" w:unhideWhenUsed="0"/>
-    <w:lsdException w:name="Medium Grid 1 Accent 2" w:semiHidden="0" w:uiPriority="67" w:unhideWhenUsed="0"/>
-    <w:lsdException w:name="Medium Grid 2 Accent 2" w:semiHidden="0" w:uiPriority="68" w:unhideWhenUsed="0"/>
-    <w:lsdException w:name="Medium Grid 3 Accent 2" w:semiHidden="0" w:uiPriority="69" w:unhideWhenUsed="0"/>
-    <w:lsdException w:name="Dark List Accent 2" w:semiHidden="0" w:uiPriority="70" w:unhideWhenUsed="0"/>
-    <w:lsdException w:name="Colorful Shading Accent 2" w:semiHidden="0" w:uiPriority="71" w:unhideWhenUsed="0"/>
-    <w:lsdException w:name="Colorful List Accent 2" w:semiHidden="0" w:uiPriority="72" w:unhideWhenUsed="0"/>
-    <w:lsdException w:name="Colorful Grid Accent 2" w:semiHidden="0" w:uiPriority="73" w:unhideWhenUsed="0"/>
-    <w:lsdException w:name="Light Shading Accent 3" w:semiHidden="0" w:uiPriority="60" w:unhideWhenUsed="0"/>
-    <w:lsdException w:name="Light List Accent 3" w:semiHidden="0" w:uiPriority="61" w:unhideWhenUsed="0"/>
-    <w:lsdException w:name="Light Grid Accent 3" w:semiHidden="0" w:uiPriority="62" w:unhideWhenUsed="0"/>
-    <w:lsdException w:name="Medium Shading 1 Accent 3" w:semiHidden="0" w:uiPriority="63" w:unhideWhenUsed="0"/>
-    <w:lsdException w:name="Medium Shading 2 Accent 3" w:semiHidden="0" w:uiPriority="64" w:unhideWhenUsed="0"/>
-    <w:lsdException w:name="Medium List 1 Accent 3" w:semiHidden="0" w:uiPriority="65" w:unhideWhenUsed="0"/>
-    <w:lsdException w:name="Medium List 2 Accent 3" w:semiHidden="0" w:uiPriority="66" w:unhideWhenUsed="0"/>
-    <w:lsdException w:name="Medium Grid 1 Accent 3" w:semiHidden="0" w:uiPriority="67" w:unhideWhenUsed="0"/>
-    <w:lsdException w:name="Medium Grid 2 Accent 3" w:semiHidden="0" w:uiPriority="68" w:unhideWhenUsed="0"/>
-    <w:lsdException w:name="Medium Grid 3 Accent 3" w:semiHidden="0" w:uiPriority="69" w:unhideWhenUsed="0"/>
-    <w:lsdException w:name="Dark List Accent 3" w:semiHidden="0" w:uiPriority="70" w:unhideWhenUsed="0"/>
-    <w:lsdException w:name="Colorful Shading Accent 3" w:semiHidden="0" w:uiPriority="71" w:unhideWhenUsed="0"/>
-    <w:lsdException w:name="Colorful List Accent 3" w:semiHidden="0" w:uiPriority="72" w:unhideWhenUsed="0"/>
-    <w:lsdException w:name="Colorful Grid Accent 3" w:semiHidden="0" w:uiPriority="73" w:unhideWhenUsed="0"/>
-    <w:lsdException w:name="Light Shading Accent 4" w:semiHidden="0" w:uiPriority="60" w:unhideWhenUsed="0"/>
-    <w:lsdException w:name="Light List Accent 4" w:semiHidden="0" w:uiPriority="61" w:unhideWhenUsed="0"/>
-    <w:lsdException w:name="Light Grid Accent 4" w:semiHidden="0" w:uiPriority="62" w:unhideWhenUsed="0"/>
-    <w:lsdException w:name="Medium Shading 1 Accent 4" w:semiHidden="0" w:uiPriority="63" w:unhideWhenUsed="0"/>
-    <w:lsdException w:name="Medium Shading 2 Accent 4" w:semiHidden="0" w:uiPriority="64" w:unhideWhenUsed="0"/>
-    <w:lsdException w:name="Medium List 1 Accent 4" w:semiHidden="0" w:uiPriority="65" w:unhideWhenUsed="0"/>
-    <w:lsdException w:name="Medium List 2 Accent 4" w:semiHidden="0" w:uiPriority="66" w:unhideWhenUsed="0"/>
-    <w:lsdException w:name="Medium Grid 1 Accent 4" w:semiHidden="0" w:uiPriority="67" w:unhideWhenUsed="0"/>
-    <w:lsdException w:name="Medium Grid 2 Accent 4" w:semiHidden="0" w:uiPriority="68" w:unhideWhenUsed="0"/>
-    <w:lsdException w:name="Medium Grid 3 Accent 4" w:semiHidden="0" w:uiPriority="69" w:unhideWhenUsed="0"/>
-    <w:lsdException w:name="Dark List Accent 4" w:semiHidden="0" w:uiPriority="70" w:unhideWhenUsed="0"/>
-    <w:lsdException w:name="Colorful Shading Accent 4" w:semiHidden="0" w:uiPriority="71" w:unhideWhenUsed="0"/>
-    <w:lsdException w:name="Colorful List Accent 4" w:semiHidden="0" w:uiPriority="72" w:unhideWhenUsed="0"/>
-    <w:lsdException w:name="Colorful Grid Accent 4" w:semiHidden="0" w:uiPriority="73" w:unhideWhenUsed="0"/>
-    <w:lsdException w:name="Light Shading Accent 5" w:semiHidden="0" w:uiPriority="60" w:unhideWhenUsed="0"/>
-    <w:lsdException w:name="Light List Accent 5" w:semiHidden="0" w:uiPriority="61" w:unhideWhenUsed="0"/>
-    <w:lsdException w:name="Light Grid Accent 5" w:semiHidden="0" w:uiPriority="62" w:unhideWhenUsed="0"/>
-    <w:lsdException w:name="Medium Shading 1 Accent 5" w:semiHidden="0" w:uiPriority="63" w:unhideWhenUsed="0"/>
-    <w:lsdException w:name="Medium Shading 2 Accent 5" w:semiHidden="0" w:uiPriority="64" w:unhideWhenUsed="0"/>
-    <w:lsdException w:name="Medium List 1 Accent 5" w:semiHidden="0" w:uiPriority="65" w:unhideWhenUsed="0"/>
-    <w:lsdException w:name="Medium List 2 Accent 5" w:semiHidden="0" w:uiPriority="66" w:unhideWhenUsed="0"/>
-    <w:lsdException w:name="Medium Grid 1 Accent 5" w:semiHidden="0" w:uiPriority="67" w:unhideWhenUsed="0"/>
-    <w:lsdException w:name="Medium Grid 2 Accent 5" w:semiHidden="0" w:uiPriority="68" w:unhideWhenUsed="0"/>
-    <w:lsdException w:name="Medium Grid 3 Accent 5" w:semiHidden="0" w:uiPriority="69" w:unhideWhenUsed="0"/>
-    <w:lsdException w:name="Dark List Accent 5" w:semiHidden="0" w:uiPriority="70" w:unhideWhenUsed="0"/>
-    <w:lsdException w:name="Colorful Shading Accent 5" w:semiHidden="0" w:uiPriority="71" w:unhideWhenUsed="0"/>
-    <w:lsdException w:name="Colorful List Accent 5" w:semiHidden="0" w:uiPriority="72" w:unhideWhenUsed="0"/>
-    <w:lsdException w:name="Colorful Grid Accent 5" w:semiHidden="0" w:uiPriority="73" w:unhideWhenUsed="0"/>
-    <w:lsdException w:name="Light Shading Accent 6" w:semiHidden="0" w:uiPriority="60" w:unhideWhenUsed="0"/>
-    <w:lsdException w:name="Light List Accent 6" w:semiHidden="0" w:uiPriority="61" w:unhideWhenUsed="0"/>
-    <w:lsdException w:name="Light Grid Accent 6" w:semiHidden="0" w:uiPriority="62" w:unhideWhenUsed="0"/>
-    <w:lsdException w:name="Medium Shading 1 Accent 6" w:semiHidden="0" w:uiPriority="63" w:unhideWhenUsed="0"/>
-    <w:lsdException w:name="Medium Shading 2 Accent 6" w:semiHidden="0" w:uiPriority="64" w:unhideWhenUsed="0"/>
-    <w:lsdException w:name="Medium List 1 Accent 6" w:semiHidden="0" w:uiPriority="65" w:unhideWhenUsed="0"/>
-    <w:lsdException w:name="Medium List 2 Accent 6" w:semiHidden="0" w:uiPriority="66" w:unhideWhenUsed="0"/>
-    <w:lsdException w:name="Medium Grid 1 Accent 6" w:semiHidden="0" w:uiPriority="67" w:unhideWhenUsed="0"/>
-    <w:lsdException w:name="Medium Grid 2 Accent 6" w:semiHidden="0" w:uiPriority="68" w:unhideWhenUsed="0"/>
-    <w:lsdException w:name="Medium Grid 3 Accent 6" w:semiHidden="0" w:uiPriority="69" w:unhideWhenUsed="0"/>
-    <w:lsdException w:name="Dark List Accent 6" w:semiHidden="0" w:uiPriority="70" w:unhideWhenUsed="0"/>
-    <w:lsdException w:name="Colorful Shading Accent 6" w:semiHidden="0" w:uiPriority="71" w:unhideWhenUsed="0"/>
-    <w:lsdException w:name="Colorful List Accent 6" w:semiHidden="0" w:uiPriority="72" w:unhideWhenUsed="0"/>
-    <w:lsdException w:name="Colorful Grid Accent 6" w:semiHidden="0" w:uiPriority="73" w:unhideWhenUsed="0"/>
-    <w:lsdException w:name="Subtle Emphasis" w:semiHidden="0" w:uiPriority="19" w:unhideWhenUsed="0" w:qFormat="1"/>
-    <w:lsdException w:name="Intense Emphasis" w:semiHidden="0" w:uiPriority="21" w:unhideWhenUsed="0" w:qFormat="1"/>
-    <w:lsdException w:name="Subtle Reference" w:semiHidden="0" w:uiPriority="31" w:unhideWhenUsed="0" w:qFormat="1"/>
-    <w:lsdException w:name="Intense Reference" w:semiHidden="0" w:uiPriority="32" w:unhideWhenUsed="0" w:qFormat="1"/>
-    <w:lsdException w:name="Book Title" w:semiHidden="0" w:uiPriority="33" w:unhideWhenUsed="0" w:qFormat="1"/>
-    <w:lsdException w:name="Bibliography" w:uiPriority="37"/>
-    <w:lsdException w:name="TOC Heading" w:uiPriority="39" w:qFormat="1"/>
+  <w:latentStyles w:defLockedState="0" w:defUIPriority="99" w:defSemiHidden="0" w:defUnhideWhenUsed="0" w:defQFormat="0" w:count="371">
+    <w:lsdException w:name="Normal" w:uiPriority="0" w:qFormat="1"/>
+    <w:lsdException w:name="heading 1" w:uiPriority="9" w:qFormat="1"/>
+    <w:lsdException w:name="heading 2" w:semiHidden="1" w:uiPriority="9" w:unhideWhenUsed="1" w:qFormat="1"/>
+    <w:lsdException w:name="heading 3" w:semiHidden="1" w:uiPriority="9" w:unhideWhenUsed="1" w:qFormat="1"/>
+    <w:lsdException w:name="heading 4" w:semiHidden="1" w:uiPriority="9" w:unhideWhenUsed="1" w:qFormat="1"/>
+    <w:lsdException w:name="heading 5" w:semiHidden="1" w:uiPriority="9" w:unhideWhenUsed="1" w:qFormat="1"/>
+    <w:lsdException w:name="heading 6" w:semiHidden="1" w:uiPriority="9" w:unhideWhenUsed="1" w:qFormat="1"/>
+    <w:lsdException w:name="heading 7" w:semiHidden="1" w:uiPriority="9" w:unhideWhenUsed="1" w:qFormat="1"/>
+    <w:lsdException w:name="heading 8" w:semiHidden="1" w:uiPriority="9" w:unhideWhenUsed="1" w:qFormat="1"/>
+    <w:lsdException w:name="heading 9" w:semiHidden="1" w:uiPriority="9" w:unhideWhenUsed="1" w:qFormat="1"/>
+    <w:lsdException w:name="index 1" w:semiHidden="1" w:unhideWhenUsed="1"/>
+    <w:lsdException w:name="index 2" w:semiHidden="1" w:unhideWhenUsed="1"/>
+    <w:lsdException w:name="index 3" w:semiHidden="1" w:unhideWhenUsed="1"/>
+    <w:lsdException w:name="index 4" w:semiHidden="1" w:unhideWhenUsed="1"/>
+    <w:lsdException w:name="index 5" w:semiHidden="1" w:unhideWhenUsed="1"/>
+    <w:lsdException w:name="index 6" w:semiHidden="1" w:unhideWhenUsed="1"/>
+    <w:lsdException w:name="index 7" w:semiHidden="1" w:unhideWhenUsed="1"/>
+    <w:lsdException w:name="index 8" w:semiHidden="1" w:unhideWhenUsed="1"/>
+    <w:lsdException w:name="index 9" w:semiHidden="1" w:unhideWhenUsed="1"/>
+    <w:lsdException w:name="toc 1" w:semiHidden="1" w:uiPriority="39" w:unhideWhenUsed="1"/>
+    <w:lsdException w:name="toc 2" w:semiHidden="1" w:uiPriority="39" w:unhideWhenUsed="1"/>
+    <w:lsdException w:name="toc 3" w:semiHidden="1" w:uiPriority="39" w:unhideWhenUsed="1"/>
+    <w:lsdException w:name="toc 4" w:semiHidden="1" w:uiPriority="39" w:unhideWhenUsed="1"/>
+    <w:lsdException w:name="toc 5" w:semiHidden="1" w:uiPriority="39" w:unhideWhenUsed="1"/>
+    <w:lsdException w:name="toc 6" w:semiHidden="1" w:uiPriority="39" w:unhideWhenUsed="1"/>
+    <w:lsdException w:name="toc 7" w:semiHidden="1" w:uiPriority="39" w:unhideWhenUsed="1"/>
+    <w:lsdException w:name="toc 8" w:semiHidden="1" w:uiPriority="39" w:unhideWhenUsed="1"/>
+    <w:lsdException w:name="toc 9" w:semiHidden="1" w:uiPriority="39" w:unhideWhenUsed="1"/>
+    <w:lsdException w:name="Normal Indent" w:semiHidden="1" w:unhideWhenUsed="1"/>
+    <w:lsdException w:name="footnote text" w:semiHidden="1" w:unhideWhenUsed="1"/>
+    <w:lsdException w:name="annotation text" w:semiHidden="1" w:unhideWhenUsed="1"/>
+    <w:lsdException w:name="header" w:semiHidden="1" w:unhideWhenUsed="1"/>
+    <w:lsdException w:name="footer" w:semiHidden="1" w:unhideWhenUsed="1"/>
+    <w:lsdException w:name="index heading" w:semiHidden="1" w:unhideWhenUsed="1"/>
+    <w:lsdException w:name="caption" w:semiHidden="1" w:uiPriority="35" w:unhideWhenUsed="1" w:qFormat="1"/>
+    <w:lsdException w:name="table of figures" w:semiHidden="1" w:unhideWhenUsed="1"/>
+    <w:lsdException w:name="envelope address" w:semiHidden="1" w:unhideWhenUsed="1"/>
+    <w:lsdException w:name="envelope return" w:semiHidden="1" w:unhideWhenUsed="1"/>
+    <w:lsdException w:name="footnote reference" w:semiHidden="1" w:unhideWhenUsed="1"/>
+    <w:lsdException w:name="annotation reference" w:semiHidden="1" w:unhideWhenUsed="1"/>
+    <w:lsdException w:name="line number" w:semiHidden="1" w:unhideWhenUsed="1"/>
+    <w:lsdException w:name="page number" w:semiHidden="1" w:unhideWhenUsed="1"/>
+    <w:lsdException w:name="endnote reference" w:semiHidden="1" w:unhideWhenUsed="1"/>
+    <w:lsdException w:name="endnote text" w:semiHidden="1" w:unhideWhenUsed="1"/>
+    <w:lsdException w:name="table of authorities" w:semiHidden="1" w:unhideWhenUsed="1"/>
+    <w:lsdException w:name="macro" w:semiHidden="1" w:unhideWhenUsed="1"/>
+    <w:lsdException w:name="toa heading" w:semiHidden="1" w:unhideWhenUsed="1"/>
+    <w:lsdException w:name="List" w:semiHidden="1" w:unhideWhenUsed="1"/>
+    <w:lsdException w:name="List Bullet" w:semiHidden="1" w:unhideWhenUsed="1"/>
+    <w:lsdException w:name="List Number" w:semiHidden="1" w:unhideWhenUsed="1"/>
+    <w:lsdException w:name="List 2" w:semiHidden="1" w:unhideWhenUsed="1"/>
+    <w:lsdException w:name="List 3" w:semiHidden="1" w:unhideWhenUsed="1"/>
+    <w:lsdException w:name="List 4" w:semiHidden="1" w:unhideWhenUsed="1"/>
+    <w:lsdException w:name="List 5" w:semiHidden="1" w:unhideWhenUsed="1"/>
+    <w:lsdException w:name="List Bullet 2" w:semiHidden="1" w:unhideWhenUsed="1"/>
+    <w:lsdException w:name="List Bullet 3" w:semiHidden="1" w:unhideWhenUsed="1"/>
+    <w:lsdException w:name="List Bullet 4" w:semiHidden="1" w:unhideWhenUsed="1"/>
+    <w:lsdException w:name="List Bullet 5" w:semiHidden="1" w:unhideWhenUsed="1"/>
+    <w:lsdException w:name="List Number 2" w:semiHidden="1" w:unhideWhenUsed="1"/>
+    <w:lsdException w:name="List Number 3" w:semiHidden="1" w:unhideWhenUsed="1"/>
+    <w:lsdException w:name="List Number 4" w:semiHidden="1" w:unhideWhenUsed="1"/>
+    <w:lsdException w:name="List Number 5" w:semiHidden="1" w:unhideWhenUsed="1"/>
+    <w:lsdException w:name="Title" w:uiPriority="10" w:qFormat="1"/>
+    <w:lsdException w:name="Closing" w:semiHidden="1" w:unhideWhenUsed="1"/>
+    <w:lsdException w:name="Signature" w:semiHidden="1" w:unhideWhenUsed="1"/>
+    <w:lsdException w:name="Default Paragraph Font" w:semiHidden="1" w:uiPriority="1" w:unhideWhenUsed="1"/>
+    <w:lsdException w:name="Body Text" w:semiHidden="1" w:unhideWhenUsed="1"/>
+    <w:lsdException w:name="Body Text Indent" w:semiHidden="1" w:unhideWhenUsed="1"/>
+    <w:lsdException w:name="List Continue" w:semiHidden="1" w:unhideWhenUsed="1"/>
+    <w:lsdException w:name="List Continue 2" w:semiHidden="1" w:unhideWhenUsed="1"/>
+    <w:lsdException w:name="List Continue 3" w:semiHidden="1" w:unhideWhenUsed="1"/>
+    <w:lsdException w:name="List Continue 4" w:semiHidden="1" w:unhideWhenUsed="1"/>
+    <w:lsdException w:name="List Continue 5" w:semiHidden="1" w:unhideWhenUsed="1"/>
+    <w:lsdException w:name="Message Header" w:semiHidden="1" w:unhideWhenUsed="1"/>
+    <w:lsdException w:name="Subtitle" w:uiPriority="11" w:qFormat="1"/>
+    <w:lsdException w:name="Salutation" w:semiHidden="1" w:unhideWhenUsed="1"/>
+    <w:lsdException w:name="Date" w:semiHidden="1" w:unhideWhenUsed="1"/>
+    <w:lsdException w:name="Body Text First Indent" w:semiHidden="1" w:unhideWhenUsed="1"/>
+    <w:lsdException w:name="Body Text First Indent 2" w:semiHidden="1" w:unhideWhenUsed="1"/>
+    <w:lsdException w:name="Note Heading" w:semiHidden="1" w:unhideWhenUsed="1"/>
+    <w:lsdException w:name="Body Text 2" w:semiHidden="1" w:unhideWhenUsed="1"/>
+    <w:lsdException w:name="Body Text 3" w:semiHidden="1" w:unhideWhenUsed="1"/>
+    <w:lsdException w:name="Body Text Indent 2" w:semiHidden="1" w:unhideWhenUsed="1"/>
+    <w:lsdException w:name="Body Text Indent 3" w:semiHidden="1" w:unhideWhenUsed="1"/>
+    <w:lsdException w:name="Block Text" w:semiHidden="1" w:unhideWhenUsed="1"/>
+    <w:lsdException w:name="Hyperlink" w:semiHidden="1" w:unhideWhenUsed="1"/>
+    <w:lsdException w:name="FollowedHyperlink" w:semiHidden="1" w:unhideWhenUsed="1"/>
+    <w:lsdException w:name="Strong" w:uiPriority="22" w:qFormat="1"/>
+    <w:lsdException w:name="Emphasis" w:uiPriority="20" w:qFormat="1"/>
+    <w:lsdException w:name="Document Map" w:semiHidden="1" w:unhideWhenUsed="1"/>
+    <w:lsdException w:name="Plain Text" w:semiHidden="1" w:unhideWhenUsed="1"/>
+    <w:lsdException w:name="E-mail Signature" w:semiHidden="1" w:unhideWhenUsed="1"/>
+    <w:lsdException w:name="HTML Top of Form" w:semiHidden="1" w:unhideWhenUsed="1"/>
+    <w:lsdException w:name="HTML Bottom of Form" w:semiHidden="1" w:unhideWhenUsed="1"/>
+    <w:lsdException w:name="Normal (Web)" w:semiHidden="1" w:unhideWhenUsed="1"/>
+    <w:lsdException w:name="HTML Acronym" w:semiHidden="1" w:unhideWhenUsed="1"/>
+    <w:lsdException w:name="HTML Address" w:semiHidden="1" w:unhideWhenUsed="1"/>
+    <w:lsdException w:name="HTML Cite" w:semiHidden="1" w:unhideWhenUsed="1"/>
+    <w:lsdException w:name="HTML Code" w:semiHidden="1" w:unhideWhenUsed="1"/>
+    <w:lsdException w:name="HTML Definition" w:semiHidden="1" w:unhideWhenUsed="1"/>
+    <w:lsdException w:name="HTML Keyboard" w:semiHidden="1" w:unhideWhenUsed="1"/>
+    <w:lsdException w:name="HTML Preformatted" w:semiHidden="1" w:unhideWhenUsed="1"/>
+    <w:lsdException w:name="HTML Sample" w:semiHidden="1" w:unhideWhenUsed="1"/>
+    <w:lsdException w:name="HTML Typewriter" w:semiHidden="1" w:unhideWhenUsed="1"/>
+    <w:lsdException w:name="HTML Variable" w:semiHidden="1" w:unhideWhenUsed="1"/>
+    <w:lsdException w:name="Normal Table" w:semiHidden="1" w:unhideWhenUsed="1"/>
+    <w:lsdException w:name="annotation subject" w:semiHidden="1" w:unhideWhenUsed="1"/>
+    <w:lsdException w:name="No List" w:semiHidden="1" w:unhideWhenUsed="1"/>
+    <w:lsdException w:name="Outline List 1" w:semiHidden="1" w:unhideWhenUsed="1"/>
+    <w:lsdException w:name="Outline List 2" w:semiHidden="1" w:unhideWhenUsed="1"/>
+    <w:lsdException w:name="Outline List 3" w:semiHidden="1" w:unhideWhenUsed="1"/>
+    <w:lsdException w:name="Table Simple 1" w:semiHidden="1" w:unhideWhenUsed="1"/>
+    <w:lsdException w:name="Table Simple 2" w:semiHidden="1" w:unhideWhenUsed="1"/>
+    <w:lsdException w:name="Table Simple 3" w:semiHidden="1" w:unhideWhenUsed="1"/>
+    <w:lsdException w:name="Table Classic 1" w:semiHidden="1" w:unhideWhenUsed="1"/>
+    <w:lsdException w:name="Table Classic 2" w:semiHidden="1" w:unhideWhenUsed="1"/>
+    <w:lsdException w:name="Table Classic 3" w:semiHidden="1" w:unhideWhenUsed="1"/>
+    <w:lsdException w:name="Table Classic 4" w:semiHidden="1" w:unhideWhenUsed="1"/>
+    <w:lsdException w:name="Table Colorful 1" w:semiHidden="1" w:unhideWhenUsed="1"/>
+    <w:lsdException w:name="Table Colorful 2" w:semiHidden="1" w:unhideWhenUsed="1"/>
+    <w:lsdException w:name="Table Colorful 3" w:semiHidden="1" w:unhideWhenUsed="1"/>
+    <w:lsdException w:name="Table Columns 1" w:semiHidden="1" w:unhideWhenUsed="1"/>
+    <w:lsdException w:name="Table Columns 2" w:semiHidden="1" w:unhideWhenUsed="1"/>
+    <w:lsdException w:name="Table Columns 3" w:semiHidden="1" w:unhideWhenUsed="1"/>
+    <w:lsdException w:name="Table Columns 4" w:semiHidden="1" w:unhideWhenUsed="1"/>
+    <w:lsdException w:name="Table Columns 5" w:semiHidden="1" w:unhideWhenUsed="1"/>
+    <w:lsdException w:name="Table Grid 1" w:semiHidden="1" w:unhideWhenUsed="1"/>
+    <w:lsdException w:name="Table Grid 2" w:semiHidden="1" w:unhideWhenUsed="1"/>
+    <w:lsdException w:name="Table Grid 3" w:semiHidden="1" w:unhideWhenUsed="1"/>
+    <w:lsdException w:name="Table Grid 4" w:semiHidden="1" w:unhideWhenUsed="1"/>
+    <w:lsdException w:name="Table Grid 5" w:semiHidden="1" w:unhideWhenUsed="1"/>
+    <w:lsdException w:name="Table Grid 6" w:semiHidden="1" w:unhideWhenUsed="1"/>
+    <w:lsdException w:name="Table Grid 7" w:semiHidden="1" w:unhideWhenUsed="1"/>
+    <w:lsdException w:name="Table Grid 8" w:semiHidden="1" w:unhideWhenUsed="1"/>
+    <w:lsdException w:name="Table List 1" w:semiHidden="1" w:unhideWhenUsed="1"/>
+    <w:lsdException w:name="Table List 2" w:semiHidden="1" w:unhideWhenUsed="1"/>
+    <w:lsdException w:name="Table List 3" w:semiHidden="1" w:unhideWhenUsed="1"/>
+    <w:lsdException w:name="Table List 4" w:semiHidden="1" w:unhideWhenUsed="1"/>
+    <w:lsdException w:name="Table List 5" w:semiHidden="1" w:unhideWhenUsed="1"/>
+    <w:lsdException w:name="Table List 6" w:semiHidden="1" w:unhideWhenUsed="1"/>
+    <w:lsdException w:name="Table List 7" w:semiHidden="1" w:unhideWhenUsed="1"/>
+    <w:lsdException w:name="Table List 8" w:semiHidden="1" w:unhideWhenUsed="1"/>
+    <w:lsdException w:name="Table 3D effects 1" w:semiHidden="1" w:unhideWhenUsed="1"/>
+    <w:lsdException w:name="Table 3D effects 2" w:semiHidden="1" w:unhideWhenUsed="1"/>
+    <w:lsdException w:name="Table 3D effects 3" w:semiHidden="1" w:unhideWhenUsed="1"/>
+    <w:lsdException w:name="Table Contemporary" w:semiHidden="1" w:unhideWhenUsed="1"/>
+    <w:lsdException w:name="Table Elegant" w:semiHidden="1" w:unhideWhenUsed="1"/>
+    <w:lsdException w:name="Table Professional" w:semiHidden="1" w:unhideWhenUsed="1"/>
+    <w:lsdException w:name="Table Subtle 1" w:semiHidden="1" w:unhideWhenUsed="1"/>
+    <w:lsdException w:name="Table Subtle 2" w:semiHidden="1" w:unhideWhenUsed="1"/>
+    <w:lsdException w:name="Table Web 1" w:semiHidden="1" w:unhideWhenUsed="1"/>
+    <w:lsdException w:name="Table Web 2" w:semiHidden="1" w:unhideWhenUsed="1"/>
+    <w:lsdException w:name="Table Web 3" w:semiHidden="1" w:unhideWhenUsed="1"/>
+    <w:lsdException w:name="Balloon Text" w:semiHidden="1" w:unhideWhenUsed="1"/>
+    <w:lsdException w:name="Table Grid" w:uiPriority="39"/>
+    <w:lsdException w:name="Table Theme" w:semiHidden="1" w:unhideWhenUsed="1"/>
+    <w:lsdException w:name="Placeholder Text" w:semiHidden="1"/>
+    <w:lsdException w:name="No Spacing" w:uiPriority="1" w:qFormat="1"/>
+    <w:lsdException w:name="Light Shading" w:uiPriority="60"/>
+    <w:lsdException w:name="Light List" w:uiPriority="61"/>
+    <w:lsdException w:name="Light Grid" w:uiPriority="62"/>
+    <w:lsdException w:name="Medium Shading 1" w:uiPriority="63"/>
+    <w:lsdException w:name="Medium Shading 2" w:uiPriority="64"/>
+    <w:lsdException w:name="Medium List 1" w:uiPriority="65"/>
+    <w:lsdException w:name="Medium List 2" w:uiPriority="66"/>
+    <w:lsdException w:name="Medium Grid 1" w:uiPriority="67"/>
+    <w:lsdException w:name="Medium Grid 2" w:uiPriority="68"/>
+    <w:lsdException w:name="Medium Grid 3" w:uiPriority="69"/>
+    <w:lsdException w:name="Dark List" w:uiPriority="70"/>
+    <w:lsdException w:name="Colorful Shading" w:uiPriority="71"/>
+    <w:lsdException w:name="Colorful List" w:uiPriority="72"/>
+    <w:lsdException w:name="Colorful Grid" w:uiPriority="73"/>
+    <w:lsdException w:name="Light Shading Accent 1" w:uiPriority="60"/>
+    <w:lsdException w:name="Light List Accent 1" w:uiPriority="61"/>
+    <w:lsdException w:name="Light Grid Accent 1" w:uiPriority="62"/>
+    <w:lsdException w:name="Medium Shading 1 Accent 1" w:uiPriority="63"/>
+    <w:lsdException w:name="Medium Shading 2 Accent 1" w:uiPriority="64"/>
+    <w:lsdException w:name="Medium List 1 Accent 1" w:uiPriority="65"/>
+    <w:lsdException w:name="Revision" w:semiHidden="1"/>
+    <w:lsdException w:name="List Paragraph" w:uiPriority="34" w:qFormat="1"/>
+    <w:lsdException w:name="Quote" w:uiPriority="29" w:qFormat="1"/>
+    <w:lsdException w:name="Intense Quote" w:uiPriority="30" w:qFormat="1"/>
+    <w:lsdException w:name="Medium List 2 Accent 1" w:uiPriority="66"/>
+    <w:lsdException w:name="Medium Grid 1 Accent 1" w:uiPriority="67"/>
+    <w:lsdException w:name="Medium Grid 2 Accent 1" w:uiPriority="68"/>
+    <w:lsdException w:name="Medium Grid 3 Accent 1" w:uiPriority="69"/>
+    <w:lsdException w:name="Dark List Accent 1" w:uiPriority="70"/>
+    <w:lsdException w:name="Colorful Shading Accent 1" w:uiPriority="71"/>
+    <w:lsdException w:name="Colorful List Accent 1" w:uiPriority="72"/>
+    <w:lsdException w:name="Colorful Grid Accent 1" w:uiPriority="73"/>
+    <w:lsdException w:name="Light Shading Accent 2" w:uiPriority="60"/>
+    <w:lsdException w:name="Light List Accent 2" w:uiPriority="61"/>
+    <w:lsdException w:name="Light Grid Accent 2" w:uiPriority="62"/>
+    <w:lsdException w:name="Medium Shading 1 Accent 2" w:uiPriority="63"/>
+    <w:lsdException w:name="Medium Shading 2 Accent 2" w:uiPriority="64"/>
+    <w:lsdException w:name="Medium List 1 Accent 2" w:uiPriority="65"/>
+    <w:lsdException w:name="Medium List 2 Accent 2" w:uiPriority="66"/>
+    <w:lsdException w:name="Medium Grid 1 Accent 2" w:uiPriority="67"/>
+    <w:lsdException w:name="Medium Grid 2 Accent 2" w:uiPriority="68"/>
+    <w:lsdException w:name="Medium Grid 3 Accent 2" w:uiPriority="69"/>
+    <w:lsdException w:name="Dark List Accent 2" w:uiPriority="70"/>
+    <w:lsdException w:name="Colorful Shading Accent 2" w:uiPriority="71"/>
+    <w:lsdException w:name="Colorful List Accent 2" w:uiPriority="72"/>
+    <w:lsdException w:name="Colorful Grid Accent 2" w:uiPriority="73"/>
+    <w:lsdException w:name="Light Shading Accent 3" w:uiPriority="60"/>
+    <w:lsdException w:name="Light List Accent 3" w:uiPriority="61"/>
+    <w:lsdException w:name="Light Grid Accent 3" w:uiPriority="62"/>
+    <w:lsdException w:name="Medium Shading 1 Accent 3" w:uiPriority="63"/>
+    <w:lsdException w:name="Medium Shading 2 Accent 3" w:uiPriority="64"/>
+    <w:lsdException w:name="Medium List 1 Accent 3" w:uiPriority="65"/>
+    <w:lsdException w:name="Medium List 2 Accent 3" w:uiPriority="66"/>
+    <w:lsdException w:name="Medium Grid 1 Accent 3" w:uiPriority="67"/>
+    <w:lsdException w:name="Medium Grid 2 Accent 3" w:uiPriority="68"/>
+    <w:lsdException w:name="Medium Grid 3 Accent 3" w:uiPriority="69"/>
+    <w:lsdException w:name="Dark List Accent 3" w:uiPriority="70"/>
+    <w:lsdException w:name="Colorful Shading Accent 3" w:uiPriority="71"/>
+    <w:lsdException w:name="Colorful List Accent 3" w:uiPriority="72"/>
+    <w:lsdException w:name="Colorful Grid Accent 3" w:uiPriority="73"/>
+    <w:lsdException w:name="Light Shading Accent 4" w:uiPriority="60"/>
+    <w:lsdException w:name="Light List Accent 4" w:uiPriority="61"/>
+    <w:lsdException w:name="Light Grid Accent 4" w:uiPriority="62"/>
+    <w:lsdException w:name="Medium Shading 1 Accent 4" w:uiPriority="63"/>
+    <w:lsdException w:name="Medium Shading 2 Accent 4" w:uiPriority="64"/>
+    <w:lsdException w:name="Medium List 1 Accent 4" w:uiPriority="65"/>
+    <w:lsdException w:name="Medium List 2 Accent 4" w:uiPriority="66"/>
+    <w:lsdException w:name="Medium Grid 1 Accent 4" w:uiPriority="67"/>
+    <w:lsdException w:name="Medium Grid 2 Accent 4" w:uiPriority="68"/>
+    <w:lsdException w:name="Medium Grid 3 Accent 4" w:uiPriority="69"/>
+    <w:lsdException w:name="Dark List Accent 4" w:uiPriority="70"/>
+    <w:lsdException w:name="Colorful Shading Accent 4" w:uiPriority="71"/>
+    <w:lsdException w:name="Colorful List Accent 4" w:uiPriority="72"/>
+    <w:lsdException w:name="Colorful Grid Accent 4" w:uiPriority="73"/>
+    <w:lsdException w:name="Light Shading Accent 5" w:uiPriority="60"/>
+    <w:lsdException w:name="Light List Accent 5" w:uiPriority="61"/>
+    <w:lsdException w:name="Light Grid Accent 5" w:uiPriority="62"/>
+    <w:lsdException w:name="Medium Shading 1 Accent 5" w:uiPriority="63"/>
+    <w:lsdException w:name="Medium Shading 2 Accent 5" w:uiPriority="64"/>
+    <w:lsdException w:name="Medium List 1 Accent 5" w:uiPriority="65"/>
+    <w:lsdException w:name="Medium List 2 Accent 5" w:uiPriority="66"/>
+    <w:lsdException w:name="Medium Grid 1 Accent 5" w:uiPriority="67"/>
+    <w:lsdException w:name="Medium Grid 2 Accent 5" w:uiPriority="68"/>
+    <w:lsdException w:name="Medium Grid 3 Accent 5" w:uiPriority="69"/>
+    <w:lsdException w:name="Dark List Accent 5" w:uiPriority="70"/>
+    <w:lsdException w:name="Colorful Shading Accent 5" w:uiPriority="71"/>
+    <w:lsdException w:name="Colorful List Accent 5" w:uiPriority="72"/>
+    <w:lsdException w:name="Colorful Grid Accent 5" w:uiPriority="73"/>
+    <w:lsdException w:name="Light Shading Accent 6" w:uiPriority="60"/>
+    <w:lsdException w:name="Light List Accent 6" w:uiPriority="61"/>
+    <w:lsdException w:name="Light Grid Accent 6" w:uiPriority="62"/>
+    <w:lsdException w:name="Medium Shading 1 Accent 6" w:uiPriority="63"/>
+    <w:lsdException w:name="Medium Shading 2 Accent 6" w:uiPriority="64"/>
+    <w:lsdException w:name="Medium List 1 Accent 6" w:uiPriority="65"/>
+    <w:lsdException w:name="Medium List 2 Accent 6" w:uiPriority="66"/>
+    <w:lsdException w:name="Medium Grid 1 Accent 6" w:uiPriority="67"/>
+    <w:lsdException w:name="Medium Grid 2 Accent 6" w:uiPriority="68"/>
+    <w:lsdException w:name="Medium Grid 3 Accent 6" w:uiPriority="69"/>
+    <w:lsdException w:name="Dark List Accent 6" w:uiPriority="70"/>
+    <w:lsdException w:name="Colorful Shading Accent 6" w:uiPriority="71"/>
+    <w:lsdException w:name="Colorful List Accent 6" w:uiPriority="72"/>
+    <w:lsdException w:name="Colorful Grid Accent 6" w:uiPriority="73"/>
+    <w:lsdException w:name="Subtle Emphasis" w:uiPriority="19" w:qFormat="1"/>
+    <w:lsdException w:name="Intense Emphasis" w:uiPriority="21" w:qFormat="1"/>
+    <w:lsdException w:name="Subtle Reference" w:uiPriority="31" w:qFormat="1"/>
+    <w:lsdException w:name="Intense Reference" w:uiPriority="32" w:qFormat="1"/>
+    <w:lsdException w:name="Book Title" w:uiPriority="33" w:qFormat="1"/>
+    <w:lsdException w:name="Bibliography" w:semiHidden="1" w:uiPriority="37" w:unhideWhenUsed="1"/>
+    <w:lsdException w:name="TOC Heading" w:semiHidden="1" w:uiPriority="39" w:unhideWhenUsed="1" w:qFormat="1"/>
+    <w:lsdException w:name="Plain Table 1" w:uiPriority="41"/>
+    <w:lsdException w:name="Plain Table 2" w:uiPriority="42"/>
+    <w:lsdException w:name="Plain Table 3" w:uiPriority="43"/>
+    <w:lsdException w:name="Plain Table 4" w:uiPriority="44"/>
+    <w:lsdException w:name="Plain Table 5" w:uiPriority="45"/>
+    <w:lsdException w:name="Grid Table Light" w:uiPriority="40"/>
+    <w:lsdException w:name="Grid Table 1 Light" w:uiPriority="46"/>
+    <w:lsdException w:name="Grid Table 2" w:uiPriority="47"/>
+    <w:lsdException w:name="Grid Table 3" w:uiPriority="48"/>
+    <w:lsdException w:name="Grid Table 4" w:uiPriority="49"/>
+    <w:lsdException w:name="Grid Table 5 Dark" w:uiPriority="50"/>
+    <w:lsdException w:name="Grid Table 6 Colorful" w:uiPriority="51"/>
+    <w:lsdException w:name="Grid Table 7 Colorful" w:uiPriority="52"/>
+    <w:lsdException w:name="Grid Table 1 Light Accent 1" w:uiPriority="46"/>
+    <w:lsdException w:name="Grid Table 2 Accent 1" w:uiPriority="47"/>
+    <w:lsdException w:name="Grid Table 3 Accent 1" w:uiPriority="48"/>
+    <w:lsdException w:name="Grid Table 4 Accent 1" w:uiPriority="49"/>
+    <w:lsdException w:name="Grid Table 5 Dark Accent 1" w:uiPriority="50"/>
+    <w:lsdException w:name="Grid Table 6 Colorful Accent 1" w:uiPriority="51"/>
+    <w:lsdException w:name="Grid Table 7 Colorful Accent 1" w:uiPriority="52"/>
+    <w:lsdException w:name="Grid Table 1 Light Accent 2" w:uiPriority="46"/>
+    <w:lsdException w:name="Grid Table 2 Accent 2" w:uiPriority="47"/>
+    <w:lsdException w:name="Grid Table 3 Accent 2" w:uiPriority="48"/>
+    <w:lsdException w:name="Grid Table 4 Accent 2" w:uiPriority="49"/>
+    <w:lsdException w:name="Grid Table 5 Dark Accent 2" w:uiPriority="50"/>
+    <w:lsdException w:name="Grid Table 6 Colorful Accent 2" w:uiPriority="51"/>
+    <w:lsdException w:name="Grid Table 7 Colorful Accent 2" w:uiPriority="52"/>
+    <w:lsdException w:name="Grid Table 1 Light Accent 3" w:uiPriority="46"/>
+    <w:lsdException w:name="Grid Table 2 Accent 3" w:uiPriority="47"/>
+    <w:lsdException w:name="Grid Table 3 Accent 3" w:uiPriority="48"/>
+    <w:lsdException w:name="Grid Table 4 Accent 3" w:uiPriority="49"/>
+    <w:lsdException w:name="Grid Table 5 Dark Accent 3" w:uiPriority="50"/>
+    <w:lsdException w:name="Grid Table 6 Colorful Accent 3" w:uiPriority="51"/>
+    <w:lsdException w:name="Grid Table 7 Colorful Accent 3" w:uiPriority="52"/>
+    <w:lsdException w:name="Grid Table 1 Light Accent 4" w:uiPriority="46"/>
+    <w:lsdException w:name="Grid Table 2 Accent 4" w:uiPriority="47"/>
+    <w:lsdException w:name="Grid Table 3 Accent 4" w:uiPriority="48"/>
+    <w:lsdException w:name="Grid Table 4 Accent 4" w:uiPriority="49"/>
+    <w:lsdException w:name="Grid Table 5 Dark Accent 4" w:uiPriority="50"/>
+    <w:lsdException w:name="Grid Table 6 Colorful Accent 4" w:uiPriority="51"/>
+    <w:lsdException w:name="Grid Table 7 Colorful Accent 4" w:uiPriority="52"/>
+    <w:lsdException w:name="Grid Table 1 Light Accent 5" w:uiPriority="46"/>
+    <w:lsdException w:name="Grid Table 2 Accent 5" w:uiPriority="47"/>
+    <w:lsdException w:name="Grid Table 3 Accent 5" w:uiPriority="48"/>
+    <w:lsdException w:name="Grid Table 4 Accent 5" w:uiPriority="49"/>
+    <w:lsdException w:name="Grid Table 5 Dark Accent 5" w:uiPriority="50"/>
+    <w:lsdException w:name="Grid Table 6 Colorful Accent 5" w:uiPriority="51"/>
+    <w:lsdException w:name="Grid Table 7 Colorful Accent 5" w:uiPriority="52"/>
+    <w:lsdException w:name="Grid Table 1 Light Accent 6" w:uiPriority="46"/>
+    <w:lsdException w:name="Grid Table 2 Accent 6" w:uiPriority="47"/>
+    <w:lsdException w:name="Grid Table 3 Accent 6" w:uiPriority="48"/>
+    <w:lsdException w:name="Grid Table 4 Accent 6" w:uiPriority="49"/>
+    <w:lsdException w:name="Grid Table 5 Dark Accent 6" w:uiPriority="50"/>
+    <w:lsdException w:name="Grid Table 6 Colorful Accent 6" w:uiPriority="51"/>
+    <w:lsdException w:name="Grid Table 7 Colorful Accent 6" w:uiPriority="52"/>
+    <w:lsdException w:name="List Table 1 Light" w:uiPriority="46"/>
+    <w:lsdException w:name="List Table 2" w:uiPriority="47"/>
+    <w:lsdException w:name="List Table 3" w:uiPriority="48"/>
+    <w:lsdException w:name="List Table 4" w:uiPriority="49"/>
+    <w:lsdException w:name="List Table 5 Dark" w:uiPriority="50"/>
+    <w:lsdException w:name="List Table 6 Colorful" w:uiPriority="51"/>
+    <w:lsdException w:name="List Table 7 Colorful" w:uiPriority="52"/>
+    <w:lsdException w:name="List Table 1 Light Accent 1" w:uiPriority="46"/>
+    <w:lsdException w:name="List Table 2 Accent 1" w:uiPriority="47"/>
+    <w:lsdException w:name="List Table 3 Accent 1" w:uiPriority="48"/>
+    <w:lsdException w:name="List Table 4 Accent 1" w:uiPriority="49"/>
+    <w:lsdException w:name="List Table 5 Dark Accent 1" w:uiPriority="50"/>
+    <w:lsdException w:name="List Table 6 Colorful Accent 1" w:uiPriority="51"/>
+    <w:lsdException w:name="List Table 7 Colorful Accent 1" w:uiPriority="52"/>
+    <w:lsdException w:name="List Table 1 Light Accent 2" w:uiPriority="46"/>
+    <w:lsdException w:name="List Table 2 Accent 2" w:uiPriority="47"/>
+    <w:lsdException w:name="List Table 3 Accent 2" w:uiPriority="48"/>
+    <w:lsdException w:name="List Table 4 Accent 2" w:uiPriority="49"/>
+    <w:lsdException w:name="List Table 5 Dark Accent 2" w:uiPriority="50"/>
+    <w:lsdException w:name="List Table 6 Colorful Accent 2" w:uiPriority="51"/>
+    <w:lsdException w:name="List Table 7 Colorful Accent 2" w:uiPriority="52"/>
+    <w:lsdException w:name="List Table 1 Light Accent 3" w:uiPriority="46"/>
+    <w:lsdException w:name="List Table 2 Accent 3" w:uiPriority="47"/>
+    <w:lsdException w:name="List Table 3 Accent 3" w:uiPriority="48"/>
+    <w:lsdException w:name="List Table 4 Accent 3" w:uiPriority="49"/>
+    <w:lsdException w:name="List Table 5 Dark Accent 3" w:uiPriority="50"/>
+    <w:lsdException w:name="List Table 6 Colorful Accent 3" w:uiPriority="51"/>
+    <w:lsdException w:name="List Table 7 Colorful Accent 3" w:uiPriority="52"/>
+    <w:lsdException w:name="List Table 1 Light Accent 4" w:uiPriority="46"/>
+    <w:lsdException w:name="List Table 2 Accent 4" w:uiPriority="47"/>
+    <w:lsdException w:name="List Table 3 Accent 4" w:uiPriority="48"/>
+    <w:lsdException w:name="List Table 4 Accent 4" w:uiPriority="49"/>
+    <w:lsdException w:name="List Table 5 Dark Accent 4" w:uiPriority="50"/>
+    <w:lsdException w:name="List Table 6 Colorful Accent 4" w:uiPriority="51"/>
+    <w:lsdException w:name="List Table 7 Colorful Accent 4" w:uiPriority="52"/>
+    <w:lsdException w:name="List Table 1 Light Accent 5" w:uiPriority="46"/>
+    <w:lsdException w:name="List Table 2 Accent 5" w:uiPriority="47"/>
+    <w:lsdException w:name="List Table 3 Accent 5" w:uiPriority="48"/>
+    <w:lsdException w:name="List Table 4 Accent 5" w:uiPriority="49"/>
+    <w:lsdException w:name="List Table 5 Dark Accent 5" w:uiPriority="50"/>
+    <w:lsdException w:name="List Table 6 Colorful Accent 5" w:uiPriority="51"/>
+    <w:lsdException w:name="List Table 7 Colorful Accent 5" w:uiPriority="52"/>
+    <w:lsdException w:name="List Table 1 Light Accent 6" w:uiPriority="46"/>
+    <w:lsdException w:name="List Table 2 Accent 6" w:uiPriority="47"/>
+    <w:lsdException w:name="List Table 3 Accent 6" w:uiPriority="48"/>
+    <w:lsdException w:name="List Table 4 Accent 6" w:uiPriority="49"/>
+    <w:lsdException w:name="List Table 5 Dark Accent 6" w:uiPriority="50"/>
+    <w:lsdException w:name="List Table 6 Colorful Accent 6" w:uiPriority="51"/>
+    <w:lsdException w:name="List Table 7 Colorful Accent 6" w:uiPriority="52"/>
   </w:latentStyles>
   <w:style w:type="paragraph" w:default="1" w:styleId="Normal">
     <w:name w:val="Normal"/>
@@ -9212,6 +10250,7 @@
   <w:style w:type="character" w:default="1" w:styleId="DefaultParagraphFont">
     <w:name w:val="Default Paragraph Font"/>
     <w:uiPriority w:val="1"/>
+    <w:semiHidden/>
     <w:unhideWhenUsed/>
   </w:style>
   <w:style w:type="table" w:default="1" w:styleId="TableNormal">
@@ -9219,7 +10258,6 @@
     <w:uiPriority w:val="99"/>
     <w:semiHidden/>
     <w:unhideWhenUsed/>
-    <w:qFormat/>
     <w:tblPr>
       <w:tblInd w:w="0" w:type="dxa"/>
       <w:tblCellMar>
@@ -9610,7 +10648,7 @@
   <a:extraClrSchemeLst/>
   <a:extLst>
     <a:ext uri="{05A4C25C-085E-4340-85A3-A5531E510DB2}">
-      <thm15:themeFamily xmlns="" xmlns:thm15="http://schemas.microsoft.com/office/thememl/2012/main" name="Office Theme" id="{62F939B6-93AF-4DB8-9C6B-D6C7DFDC589F}" vid="{4A3C46E8-61CC-4603-A589-7422A47A8E4A}"/>
+      <thm15:themeFamily xmlns:thm15="http://schemas.microsoft.com/office/thememl/2012/main" name="Office Theme" id="{62F939B6-93AF-4DB8-9C6B-D6C7DFDC589F}" vid="{4A3C46E8-61CC-4603-A589-7422A47A8E4A}"/>
     </a:ext>
   </a:extLst>
 </a:theme>
@@ -9621,7 +10659,7 @@
 </file>
 
 <file path=customXml/itemProps1.xml><?xml version="1.0" encoding="utf-8"?>
-<ds:datastoreItem xmlns:ds="http://schemas.openxmlformats.org/officeDocument/2006/customXml" ds:itemID="{334922F1-39F9-419D-93F4-C812ACB42DB9}">
+<ds:datastoreItem xmlns:ds="http://schemas.openxmlformats.org/officeDocument/2006/customXml" ds:itemID="{61A21B5D-FEAC-4A6B-B7CC-2EC5589D0512}">
   <ds:schemaRefs>
     <ds:schemaRef ds:uri="http://schemas.openxmlformats.org/officeDocument/2006/bibliography"/>
   </ds:schemaRefs>

</xml_diff>

<commit_message>
Fixed the cover page of the design document
</commit_message>
<xml_diff>
--- a/Design.Document.docx
+++ b/Design.Document.docx
@@ -63,8 +63,10 @@
         <w:jc w:val="center"/>
       </w:pPr>
       <w:r>
-        <w:t>User Manual</w:t>
-      </w:r>
+        <w:t>Design Document</w:t>
+      </w:r>
+      <w:bookmarkStart w:id="2" w:name="_GoBack"/>
+      <w:bookmarkEnd w:id="2"/>
     </w:p>
     <w:p>
       <w:pPr>
@@ -112,8 +114,8 @@
           <w:bCs w:val="0"/>
         </w:rPr>
       </w:pPr>
-      <w:bookmarkStart w:id="2" w:name="_Toc1"/>
-      <w:bookmarkStart w:id="3" w:name="_Toc447095092"/>
+      <w:bookmarkStart w:id="3" w:name="_Toc1"/>
+      <w:bookmarkStart w:id="4" w:name="_Toc447095092"/>
       <w:r>
         <w:rPr>
           <w:b w:val="0"/>
@@ -122,8 +124,8 @@
         </w:rPr>
         <w:t>Version 2.0</w:t>
       </w:r>
-      <w:bookmarkEnd w:id="2"/>
       <w:bookmarkEnd w:id="3"/>
+      <w:bookmarkEnd w:id="4"/>
     </w:p>
     <w:p>
       <w:pPr>
@@ -2824,7 +2826,7 @@
           <w:u w:val="single"/>
         </w:rPr>
       </w:pPr>
-      <w:bookmarkStart w:id="4" w:name="_Toc447095913"/>
+      <w:bookmarkStart w:id="5" w:name="_Toc447095913"/>
       <w:r>
         <w:rPr>
           <w:b/>
@@ -2834,7 +2836,7 @@
         <w:lastRenderedPageBreak/>
         <w:t>Introduction</w:t>
       </w:r>
-      <w:bookmarkEnd w:id="4"/>
+      <w:bookmarkEnd w:id="5"/>
     </w:p>
     <w:p>
       <w:r>
@@ -2998,7 +3000,7 @@
           <w:u w:val="single"/>
         </w:rPr>
       </w:pPr>
-      <w:bookmarkStart w:id="5" w:name="_Toc447095914"/>
+      <w:bookmarkStart w:id="6" w:name="_Toc447095914"/>
       <w:r>
         <w:rPr>
           <w:b/>
@@ -3008,7 +3010,7 @@
         <w:lastRenderedPageBreak/>
         <w:t>The Model Object</w:t>
       </w:r>
-      <w:bookmarkEnd w:id="5"/>
+      <w:bookmarkEnd w:id="6"/>
     </w:p>
     <w:p>
       <w:r>
@@ -3719,7 +3721,7 @@
           <w:bCs/>
         </w:rPr>
       </w:pPr>
-      <w:bookmarkStart w:id="6" w:name="_Toc447095915"/>
+      <w:bookmarkStart w:id="7" w:name="_Toc447095915"/>
       <w:r>
         <w:rPr>
           <w:b/>
@@ -3727,7 +3729,7 @@
         </w:rPr>
         <w:t>MathValue Data Type</w:t>
       </w:r>
-      <w:bookmarkEnd w:id="6"/>
+      <w:bookmarkEnd w:id="7"/>
     </w:p>
     <w:p>
       <w:pPr>
@@ -4212,7 +4214,7 @@
         <w:ind w:left="360"/>
         <w:outlineLvl w:val="1"/>
       </w:pPr>
-      <w:bookmarkStart w:id="7" w:name="_Toc447095916"/>
+      <w:bookmarkStart w:id="8" w:name="_Toc447095916"/>
       <w:r>
         <w:rPr>
           <w:b/>
@@ -4220,7 +4222,7 @@
         <w:lastRenderedPageBreak/>
         <w:t>Operations</w:t>
       </w:r>
-      <w:bookmarkEnd w:id="7"/>
+      <w:bookmarkEnd w:id="8"/>
     </w:p>
     <w:p>
       <w:r>
@@ -6606,7 +6608,7 @@
           <w:b/>
         </w:rPr>
       </w:pPr>
-      <w:bookmarkStart w:id="8" w:name="_Toc447095917"/>
+      <w:bookmarkStart w:id="9" w:name="_Toc447095917"/>
       <w:r>
         <w:rPr>
           <w:b/>
@@ -6614,7 +6616,7 @@
         <w:lastRenderedPageBreak/>
         <w:t>Operations interaction</w:t>
       </w:r>
-      <w:bookmarkEnd w:id="8"/>
+      <w:bookmarkEnd w:id="9"/>
     </w:p>
     <w:p>
       <w:pPr>
@@ -7086,14 +7088,14 @@
           <w:b/>
         </w:rPr>
       </w:pPr>
-      <w:bookmarkStart w:id="9" w:name="_Toc447095918"/>
+      <w:bookmarkStart w:id="10" w:name="_Toc447095918"/>
       <w:r>
         <w:rPr>
           <w:b/>
         </w:rPr>
         <w:t>Converting postfix into infix</w:t>
       </w:r>
-      <w:bookmarkEnd w:id="9"/>
+      <w:bookmarkEnd w:id="10"/>
     </w:p>
     <w:p>
       <w:r>
@@ -7490,7 +7492,7 @@
           <w:b/>
         </w:rPr>
       </w:pPr>
-      <w:bookmarkStart w:id="10" w:name="_Toc447095919"/>
+      <w:bookmarkStart w:id="11" w:name="_Toc447095919"/>
       <w:r>
         <w:rPr>
           <w:b/>
@@ -7503,7 +7505,7 @@
         </w:rPr>
         <w:t>Design</w:t>
       </w:r>
-      <w:bookmarkEnd w:id="10"/>
+      <w:bookmarkEnd w:id="11"/>
     </w:p>
     <w:p>
       <w:r>
@@ -7634,7 +7636,7 @@
           <w:bCs/>
         </w:rPr>
       </w:pPr>
-      <w:bookmarkStart w:id="11" w:name="_Toc447095920"/>
+      <w:bookmarkStart w:id="12" w:name="_Toc447095920"/>
       <w:r>
         <w:rPr>
           <w:b/>
@@ -7643,7 +7645,7 @@
         <w:lastRenderedPageBreak/>
         <w:t>Calculating the points of a function expression</w:t>
       </w:r>
-      <w:bookmarkEnd w:id="11"/>
+      <w:bookmarkEnd w:id="12"/>
     </w:p>
     <w:p>
       <w:r>
@@ -7839,14 +7841,14 @@
           <w:b/>
         </w:rPr>
       </w:pPr>
-      <w:bookmarkStart w:id="12" w:name="_Toc447095921"/>
+      <w:bookmarkStart w:id="13" w:name="_Toc447095921"/>
       <w:r>
         <w:rPr>
           <w:b/>
         </w:rPr>
         <w:t>Rejected Designs</w:t>
       </w:r>
-      <w:bookmarkEnd w:id="12"/>
+      <w:bookmarkEnd w:id="13"/>
     </w:p>
     <w:p>
       <w:pPr>
@@ -8298,10 +8300,7 @@
     <w:p/>
     <w:p/>
     <w:p/>
-    <w:p>
-      <w:bookmarkStart w:id="13" w:name="_GoBack"/>
-      <w:bookmarkEnd w:id="13"/>
-    </w:p>
+    <w:p/>
     <w:p/>
     <w:p>
       <w:pPr>
@@ -15199,7 +15198,7 @@
 </file>
 
 <file path=customXml/itemProps1.xml><?xml version="1.0" encoding="utf-8"?>
-<ds:datastoreItem xmlns:ds="http://schemas.openxmlformats.org/officeDocument/2006/customXml" ds:itemID="{0963E377-3921-401C-A918-0923BACB51B2}">
+<ds:datastoreItem xmlns:ds="http://schemas.openxmlformats.org/officeDocument/2006/customXml" ds:itemID="{4C1B2C0D-82F8-4AFD-BDB5-8CDFD5209994}">
   <ds:schemaRefs>
     <ds:schemaRef ds:uri="http://schemas.openxmlformats.org/officeDocument/2006/bibliography"/>
   </ds:schemaRefs>

</xml_diff>